<commit_message>
changed the review to match your guys' filenames
</commit_message>
<xml_diff>
--- a/Project Review Documents/Review Template - Jared.docx
+++ b/Project Review Documents/Review Template - Jared.docx
@@ -1,6 +1,6 @@
 
 <file path=word/document.xml><?xml version="1.0" encoding="utf-8"?>
-<w:document xmlns:ve="http://schemas.openxmlformats.org/markup-compatibility/2006" xmlns:o="urn:schemas-microsoft-com:office:office" xmlns:r="http://schemas.openxmlformats.org/officeDocument/2006/relationships" xmlns:m="http://schemas.openxmlformats.org/officeDocument/2006/math" xmlns:v="urn:schemas-microsoft-com:vml" xmlns:wp="http://schemas.openxmlformats.org/drawingml/2006/wordprocessingDrawing" xmlns:w10="urn:schemas-microsoft-com:office:word" xmlns:w="http://schemas.openxmlformats.org/wordprocessingml/2006/main" xmlns:wne="http://schemas.microsoft.com/office/word/2006/wordml">
+<w:document xmlns:wpc="http://schemas.microsoft.com/office/word/2010/wordprocessingCanvas" xmlns:mc="http://schemas.openxmlformats.org/markup-compatibility/2006" xmlns:o="urn:schemas-microsoft-com:office:office" xmlns:r="http://schemas.openxmlformats.org/officeDocument/2006/relationships" xmlns:m="http://schemas.openxmlformats.org/officeDocument/2006/math" xmlns:v="urn:schemas-microsoft-com:vml" xmlns:wp14="http://schemas.microsoft.com/office/word/2010/wordprocessingDrawing" xmlns:wp="http://schemas.openxmlformats.org/drawingml/2006/wordprocessingDrawing" xmlns:w10="urn:schemas-microsoft-com:office:word" xmlns:w="http://schemas.openxmlformats.org/wordprocessingml/2006/main" xmlns:w14="http://schemas.microsoft.com/office/word/2010/wordml" xmlns:w15="http://schemas.microsoft.com/office/word/2012/wordml" xmlns:wpg="http://schemas.microsoft.com/office/word/2010/wordprocessingGroup" xmlns:wpi="http://schemas.microsoft.com/office/word/2010/wordprocessingInk" xmlns:wne="http://schemas.microsoft.com/office/word/2006/wordml" xmlns:wps="http://schemas.microsoft.com/office/word/2010/wordprocessingShape" mc:Ignorable="w14 w15 wp14">
   <w:body>
     <w:p/>
     <w:p>
@@ -23,11 +23,9 @@
       </w:r>
     </w:p>
     <w:p>
-      <w:proofErr w:type="gramStart"/>
       <w:r>
         <w:t>CPSC 362 Software Engineering</w:t>
       </w:r>
-      <w:proofErr w:type="gramEnd"/>
     </w:p>
     <w:p>
       <w:pPr>
@@ -205,53 +203,22 @@
     </w:p>
     <w:p>
       <w:pPr>
-        <w:rPr>
-          <w:b/>
-        </w:rPr>
-      </w:pPr>
-      <w:proofErr w:type="spellStart"/>
-      <w:r>
-        <w:rPr>
-          <w:b/>
-        </w:rPr>
-        <w:t>HazardAreas.h</w:t>
-      </w:r>
-      <w:proofErr w:type="spellEnd"/>
-      <w:r>
-        <w:rPr>
-          <w:b/>
-        </w:rPr>
-        <w:t xml:space="preserve"> (Scott)</w:t>
-      </w:r>
-    </w:p>
-    <w:p>
-      <w:pPr>
         <w:pStyle w:val="ListParagraph"/>
         <w:numPr>
           <w:ilvl w:val="0"/>
           <w:numId w:val="1"/>
         </w:numPr>
       </w:pPr>
-      <w:proofErr w:type="spellStart"/>
-      <w:r>
-        <w:t>HazardAreas</w:t>
-      </w:r>
-      <w:proofErr w:type="spellEnd"/>
-      <w:r>
-        <w:t xml:space="preserve"> class header looks fully functional.</w:t>
-      </w:r>
-    </w:p>
-    <w:p>
-      <w:pPr>
-        <w:rPr>
-          <w:b/>
-        </w:rPr>
-      </w:pPr>
-      <w:r>
-        <w:rPr>
-          <w:b/>
-        </w:rPr>
-        <w:t>HazardArea.cpp (Scott)</w:t>
+      <w:r>
+        <w:t xml:space="preserve">Line 10: Text “Enter the radius of </w:t>
+      </w:r>
+      <w:proofErr w:type="gramStart"/>
+      <w:r>
+        <w:t>the of</w:t>
+      </w:r>
+      <w:proofErr w:type="gramEnd"/>
+      <w:r>
+        <w:t xml:space="preserve"> the…” Delete redundant “of the.”</w:t>
       </w:r>
     </w:p>
     <w:p>
@@ -262,6 +229,51 @@
           <w:numId w:val="1"/>
         </w:numPr>
       </w:pPr>
+      <w:r>
+        <w:t xml:space="preserve">Line 17: Good for single word strings, but when </w:t>
+      </w:r>
+      <w:r>
+        <w:t xml:space="preserve">“oil spill” is entered, it breaks the program. Maybe using </w:t>
+      </w:r>
+      <w:proofErr w:type="spellStart"/>
+      <w:proofErr w:type="gramStart"/>
+      <w:r>
+        <w:t>getline</w:t>
+      </w:r>
+      <w:proofErr w:type="spellEnd"/>
+      <w:r>
+        <w:t>(</w:t>
+      </w:r>
+      <w:proofErr w:type="spellStart"/>
+      <w:proofErr w:type="gramEnd"/>
+      <w:r>
+        <w:t>cin</w:t>
+      </w:r>
+      <w:proofErr w:type="spellEnd"/>
+      <w:r>
+        <w:t>, type); might give a better result.</w:t>
+      </w:r>
+    </w:p>
+    <w:p>
+      <w:pPr>
+        <w:rPr>
+          <w:b/>
+        </w:rPr>
+      </w:pPr>
+      <w:proofErr w:type="spellStart"/>
+      <w:r>
+        <w:rPr>
+          <w:b/>
+        </w:rPr>
+        <w:t>HazardAreas.h</w:t>
+      </w:r>
+      <w:proofErr w:type="spellEnd"/>
+      <w:r>
+        <w:rPr>
+          <w:b/>
+        </w:rPr>
+        <w:t xml:space="preserve"> (Scott)</w:t>
+      </w:r>
     </w:p>
     <w:p>
       <w:pPr>
@@ -271,6 +283,14 @@
           <w:numId w:val="1"/>
         </w:numPr>
       </w:pPr>
+      <w:proofErr w:type="spellStart"/>
+      <w:r>
+        <w:t>HazardAreas</w:t>
+      </w:r>
+      <w:proofErr w:type="spellEnd"/>
+      <w:r>
+        <w:t xml:space="preserve"> class header looks fully functional.</w:t>
+      </w:r>
     </w:p>
     <w:p>
       <w:pPr>
@@ -282,21 +302,7 @@
         <w:rPr>
           <w:b/>
         </w:rPr>
-        <w:t>Main.cpp (</w:t>
-      </w:r>
-      <w:proofErr w:type="spellStart"/>
-      <w:r>
-        <w:rPr>
-          <w:b/>
-        </w:rPr>
-        <w:t>Skyler</w:t>
-      </w:r>
-      <w:proofErr w:type="spellEnd"/>
-      <w:r>
-        <w:rPr>
-          <w:b/>
-        </w:rPr>
-        <w:t>)</w:t>
+        <w:t>HazardArea.cpp (Scott)</w:t>
       </w:r>
     </w:p>
     <w:p>
@@ -307,6 +313,46 @@
           <w:numId w:val="1"/>
         </w:numPr>
       </w:pPr>
+      <w:r>
+        <w:rPr>
+          <w:noProof/>
+        </w:rPr>
+        <w:drawing>
+          <wp:inline distT="0" distB="0" distL="0" distR="0" wp14:anchorId="0FE2E400" wp14:editId="6C64BB59">
+            <wp:extent cx="2598420" cy="2020993"/>
+            <wp:effectExtent l="0" t="0" r="0" b="0"/>
+            <wp:docPr id="1" name="Picture 1"/>
+            <wp:cNvGraphicFramePr>
+              <a:graphicFrameLocks xmlns:a="http://schemas.openxmlformats.org/drawingml/2006/main" noChangeAspect="1"/>
+            </wp:cNvGraphicFramePr>
+            <a:graphic xmlns:a="http://schemas.openxmlformats.org/drawingml/2006/main">
+              <a:graphicData uri="http://schemas.openxmlformats.org/drawingml/2006/picture">
+                <pic:pic xmlns:pic="http://schemas.openxmlformats.org/drawingml/2006/picture">
+                  <pic:nvPicPr>
+                    <pic:cNvPr id="1" name=""/>
+                    <pic:cNvPicPr/>
+                  </pic:nvPicPr>
+                  <pic:blipFill>
+                    <a:blip r:embed="rId5"/>
+                    <a:stretch>
+                      <a:fillRect/>
+                    </a:stretch>
+                  </pic:blipFill>
+                  <pic:spPr>
+                    <a:xfrm>
+                      <a:off x="0" y="0"/>
+                      <a:ext cx="2606164" cy="2027016"/>
+                    </a:xfrm>
+                    <a:prstGeom prst="rect">
+                      <a:avLst/>
+                    </a:prstGeom>
+                  </pic:spPr>
+                </pic:pic>
+              </a:graphicData>
+            </a:graphic>
+          </wp:inline>
+        </w:drawing>
+      </w:r>
     </w:p>
     <w:p>
       <w:pPr>
@@ -316,8 +362,164 @@
           <w:numId w:val="1"/>
         </w:numPr>
       </w:pPr>
+      <w:r>
+        <w:t>.</w:t>
+      </w:r>
+      <w:proofErr w:type="spellStart"/>
+      <w:proofErr w:type="gramStart"/>
+      <w:r>
+        <w:t>deleteHazard</w:t>
+      </w:r>
+      <w:proofErr w:type="spellEnd"/>
+      <w:r>
+        <w:t>(</w:t>
+      </w:r>
+      <w:proofErr w:type="gramEnd"/>
+      <w:r>
+        <w:t>) currently breaks the program.</w:t>
+      </w:r>
+    </w:p>
+    <w:p>
+      <w:pPr>
+        <w:pStyle w:val="ListParagraph"/>
+        <w:numPr>
+          <w:ilvl w:val="0"/>
+          <w:numId w:val="1"/>
+        </w:numPr>
+      </w:pPr>
+      <w:r>
+        <w:t xml:space="preserve">Line 54: when traverse is 0, you are adding -1 to </w:t>
+      </w:r>
+      <w:r>
+        <w:t xml:space="preserve">it. </w:t>
+      </w:r>
+      <w:r>
+        <w:t xml:space="preserve"> </w:t>
+      </w:r>
+      <w:proofErr w:type="spellStart"/>
+      <w:proofErr w:type="gramStart"/>
+      <w:r>
+        <w:t>list.begin</w:t>
+      </w:r>
+      <w:proofErr w:type="spellEnd"/>
+      <w:r>
+        <w:t>(</w:t>
+      </w:r>
+      <w:proofErr w:type="gramEnd"/>
+      <w:r>
+        <w:t xml:space="preserve">) + (0-1). </w:t>
+      </w:r>
+    </w:p>
+    <w:p>
+      <w:pPr>
+        <w:pStyle w:val="ListParagraph"/>
+        <w:numPr>
+          <w:ilvl w:val="0"/>
+          <w:numId w:val="1"/>
+        </w:numPr>
+      </w:pPr>
+      <w:r>
+        <w:lastRenderedPageBreak/>
+        <w:t>Line 54:</w:t>
+      </w:r>
+      <w:r>
+        <w:t xml:space="preserve"> </w:t>
+      </w:r>
+      <w:proofErr w:type="spellStart"/>
+      <w:proofErr w:type="gramStart"/>
+      <w:r>
+        <w:t>list.begin</w:t>
+      </w:r>
+      <w:proofErr w:type="spellEnd"/>
+      <w:r>
+        <w:t>(</w:t>
+      </w:r>
+      <w:proofErr w:type="gramEnd"/>
+      <w:r>
+        <w:t>) points to the first element of type Hazard in the vector and will not take an added value. Try calling outside of the parameters to get the beginning element and then traversing through.</w:t>
+      </w:r>
       <w:bookmarkStart w:id="0" w:name="_GoBack"/>
       <w:bookmarkEnd w:id="0"/>
+    </w:p>
+    <w:p>
+      <w:pPr>
+        <w:rPr>
+          <w:b/>
+        </w:rPr>
+      </w:pPr>
+      <w:r>
+        <w:rPr>
+          <w:b/>
+        </w:rPr>
+        <w:t>Main.cpp (Skyler)</w:t>
+      </w:r>
+    </w:p>
+    <w:p>
+      <w:pPr>
+        <w:pStyle w:val="ListParagraph"/>
+        <w:numPr>
+          <w:ilvl w:val="0"/>
+          <w:numId w:val="1"/>
+        </w:numPr>
+      </w:pPr>
+      <w:r>
+        <w:t>Line 9: Some sort of signifier should separate the difference in hazard data you are entering in the .</w:t>
+      </w:r>
+      <w:proofErr w:type="spellStart"/>
+      <w:r>
+        <w:t>addHazard</w:t>
+      </w:r>
+      <w:proofErr w:type="spellEnd"/>
+      <w:r>
+        <w:t xml:space="preserve"> loop. Just something like </w:t>
+      </w:r>
+      <w:proofErr w:type="spellStart"/>
+      <w:r>
+        <w:t>cout</w:t>
+      </w:r>
+      <w:proofErr w:type="spellEnd"/>
+      <w:r>
+        <w:t xml:space="preserve"> &lt;&lt; “Hazard </w:t>
+      </w:r>
+      <w:proofErr w:type="gramStart"/>
+      <w:r>
+        <w:t>“ &lt;</w:t>
+      </w:r>
+      <w:proofErr w:type="gramEnd"/>
+      <w:r>
+        <w:t xml:space="preserve">&lt; i+1 &lt;&lt;”: \n” ; </w:t>
+      </w:r>
+      <w:r>
+        <w:t>at the top of the loop.</w:t>
+      </w:r>
+    </w:p>
+    <w:p>
+      <w:pPr>
+        <w:pStyle w:val="ListParagraph"/>
+        <w:numPr>
+          <w:ilvl w:val="0"/>
+          <w:numId w:val="1"/>
+        </w:numPr>
+      </w:pPr>
+      <w:r>
+        <w:t xml:space="preserve">Line 13: Have a user input and create more instances of Hazard to search through. Currently, it looks for the first </w:t>
+      </w:r>
+      <w:r>
+        <w:t>element (ID starts at 1000). In order to test the .</w:t>
+      </w:r>
+      <w:proofErr w:type="spellStart"/>
+      <w:proofErr w:type="gramStart"/>
+      <w:r>
+        <w:t>searchHazards</w:t>
+      </w:r>
+      <w:proofErr w:type="spellEnd"/>
+      <w:r>
+        <w:t>(</w:t>
+      </w:r>
+      <w:proofErr w:type="gramEnd"/>
+      <w:r>
+        <w:t>) thoroughly, it should traverse through the vector.</w:t>
+      </w:r>
     </w:p>
     <w:p/>
     <w:p/>
@@ -332,7 +534,7 @@
 </file>
 
 <file path=word/numbering.xml><?xml version="1.0" encoding="utf-8"?>
-<w:numbering xmlns:ve="http://schemas.openxmlformats.org/markup-compatibility/2006" xmlns:o="urn:schemas-microsoft-com:office:office" xmlns:r="http://schemas.openxmlformats.org/officeDocument/2006/relationships" xmlns:m="http://schemas.openxmlformats.org/officeDocument/2006/math" xmlns:v="urn:schemas-microsoft-com:vml" xmlns:wp="http://schemas.openxmlformats.org/drawingml/2006/wordprocessingDrawing" xmlns:w10="urn:schemas-microsoft-com:office:word" xmlns:w="http://schemas.openxmlformats.org/wordprocessingml/2006/main" xmlns:wne="http://schemas.microsoft.com/office/word/2006/wordml">
+<w:numbering xmlns:wpc="http://schemas.microsoft.com/office/word/2010/wordprocessingCanvas" xmlns:mc="http://schemas.openxmlformats.org/markup-compatibility/2006" xmlns:o="urn:schemas-microsoft-com:office:office" xmlns:r="http://schemas.openxmlformats.org/officeDocument/2006/relationships" xmlns:m="http://schemas.openxmlformats.org/officeDocument/2006/math" xmlns:v="urn:schemas-microsoft-com:vml" xmlns:wp14="http://schemas.microsoft.com/office/word/2010/wordprocessingDrawing" xmlns:wp="http://schemas.openxmlformats.org/drawingml/2006/wordprocessingDrawing" xmlns:w10="urn:schemas-microsoft-com:office:word" xmlns:w="http://schemas.openxmlformats.org/wordprocessingml/2006/main" xmlns:w14="http://schemas.microsoft.com/office/word/2010/wordml" xmlns:w15="http://schemas.microsoft.com/office/word/2012/wordml" xmlns:wpg="http://schemas.microsoft.com/office/word/2010/wordprocessingGroup" xmlns:wpi="http://schemas.microsoft.com/office/word/2010/wordprocessingInk" xmlns:wne="http://schemas.microsoft.com/office/word/2006/wordml" xmlns:wps="http://schemas.microsoft.com/office/word/2010/wordprocessingShape" mc:Ignorable="w14 w15 wp14">
   <w:abstractNum w:abstractNumId="0">
     <w:nsid w:val="737A5CC3"/>
     <w:multiLevelType w:val="hybridMultilevel"/>
@@ -478,7 +680,7 @@
 </file>
 
 <file path=word/styles.xml><?xml version="1.0" encoding="utf-8"?>
-<w:styles xmlns:r="http://schemas.openxmlformats.org/officeDocument/2006/relationships" xmlns:w="http://schemas.openxmlformats.org/wordprocessingml/2006/main">
+<w:styles xmlns:mc="http://schemas.openxmlformats.org/markup-compatibility/2006" xmlns:r="http://schemas.openxmlformats.org/officeDocument/2006/relationships" xmlns:w="http://schemas.openxmlformats.org/wordprocessingml/2006/main" xmlns:w14="http://schemas.microsoft.com/office/word/2010/wordml" xmlns:w15="http://schemas.microsoft.com/office/word/2012/wordml" mc:Ignorable="w14 w15">
   <w:docDefaults>
     <w:rPrDefault>
       <w:rPr>
@@ -494,144 +696,378 @@
       </w:pPr>
     </w:pPrDefault>
   </w:docDefaults>
-  <w:latentStyles w:defLockedState="0" w:defUIPriority="99" w:defSemiHidden="1" w:defUnhideWhenUsed="1" w:defQFormat="0" w:count="267">
-    <w:lsdException w:name="Normal" w:semiHidden="0" w:uiPriority="0" w:unhideWhenUsed="0" w:qFormat="1"/>
-    <w:lsdException w:name="heading 1" w:semiHidden="0" w:uiPriority="9" w:unhideWhenUsed="0" w:qFormat="1"/>
-    <w:lsdException w:name="heading 2" w:uiPriority="9" w:qFormat="1"/>
-    <w:lsdException w:name="heading 3" w:uiPriority="9" w:qFormat="1"/>
-    <w:lsdException w:name="heading 4" w:uiPriority="9" w:qFormat="1"/>
-    <w:lsdException w:name="heading 5" w:uiPriority="9" w:qFormat="1"/>
-    <w:lsdException w:name="heading 6" w:uiPriority="9" w:qFormat="1"/>
-    <w:lsdException w:name="heading 7" w:uiPriority="9" w:qFormat="1"/>
-    <w:lsdException w:name="heading 8" w:uiPriority="9" w:qFormat="1"/>
-    <w:lsdException w:name="heading 9" w:uiPriority="9" w:qFormat="1"/>
-    <w:lsdException w:name="toc 1" w:uiPriority="39"/>
-    <w:lsdException w:name="toc 2" w:uiPriority="39"/>
-    <w:lsdException w:name="toc 3" w:uiPriority="39"/>
-    <w:lsdException w:name="toc 4" w:uiPriority="39"/>
-    <w:lsdException w:name="toc 5" w:uiPriority="39"/>
-    <w:lsdException w:name="toc 6" w:uiPriority="39"/>
-    <w:lsdException w:name="toc 7" w:uiPriority="39"/>
-    <w:lsdException w:name="toc 8" w:uiPriority="39"/>
-    <w:lsdException w:name="toc 9" w:uiPriority="39"/>
-    <w:lsdException w:name="caption" w:uiPriority="35" w:qFormat="1"/>
-    <w:lsdException w:name="Title" w:semiHidden="0" w:uiPriority="10" w:unhideWhenUsed="0" w:qFormat="1"/>
-    <w:lsdException w:name="Default Paragraph Font" w:uiPriority="1"/>
-    <w:lsdException w:name="Subtitle" w:semiHidden="0" w:uiPriority="11" w:unhideWhenUsed="0" w:qFormat="1"/>
-    <w:lsdException w:name="Strong" w:semiHidden="0" w:uiPriority="22" w:unhideWhenUsed="0" w:qFormat="1"/>
-    <w:lsdException w:name="Emphasis" w:semiHidden="0" w:uiPriority="20" w:unhideWhenUsed="0" w:qFormat="1"/>
-    <w:lsdException w:name="Table Grid" w:semiHidden="0" w:uiPriority="59" w:unhideWhenUsed="0"/>
-    <w:lsdException w:name="Placeholder Text" w:unhideWhenUsed="0"/>
-    <w:lsdException w:name="No Spacing" w:semiHidden="0" w:uiPriority="1" w:unhideWhenUsed="0" w:qFormat="1"/>
-    <w:lsdException w:name="Light Shading" w:semiHidden="0" w:uiPriority="60" w:unhideWhenUsed="0"/>
-    <w:lsdException w:name="Light List" w:semiHidden="0" w:uiPriority="61" w:unhideWhenUsed="0"/>
-    <w:lsdException w:name="Light Grid" w:semiHidden="0" w:uiPriority="62" w:unhideWhenUsed="0"/>
-    <w:lsdException w:name="Medium Shading 1" w:semiHidden="0" w:uiPriority="63" w:unhideWhenUsed="0"/>
-    <w:lsdException w:name="Medium Shading 2" w:semiHidden="0" w:uiPriority="64" w:unhideWhenUsed="0"/>
-    <w:lsdException w:name="Medium List 1" w:semiHidden="0" w:uiPriority="65" w:unhideWhenUsed="0"/>
-    <w:lsdException w:name="Medium List 2" w:semiHidden="0" w:uiPriority="66" w:unhideWhenUsed="0"/>
-    <w:lsdException w:name="Medium Grid 1" w:semiHidden="0" w:uiPriority="67" w:unhideWhenUsed="0"/>
-    <w:lsdException w:name="Medium Grid 2" w:semiHidden="0" w:uiPriority="68" w:unhideWhenUsed="0"/>
-    <w:lsdException w:name="Medium Grid 3" w:semiHidden="0" w:uiPriority="69" w:unhideWhenUsed="0"/>
-    <w:lsdException w:name="Dark List" w:semiHidden="0" w:uiPriority="70" w:unhideWhenUsed="0"/>
-    <w:lsdException w:name="Colorful Shading" w:semiHidden="0" w:uiPriority="71" w:unhideWhenUsed="0"/>
-    <w:lsdException w:name="Colorful List" w:semiHidden="0" w:uiPriority="72" w:unhideWhenUsed="0"/>
-    <w:lsdException w:name="Colorful Grid" w:semiHidden="0" w:uiPriority="73" w:unhideWhenUsed="0"/>
-    <w:lsdException w:name="Light Shading Accent 1" w:semiHidden="0" w:uiPriority="60" w:unhideWhenUsed="0"/>
-    <w:lsdException w:name="Light List Accent 1" w:semiHidden="0" w:uiPriority="61" w:unhideWhenUsed="0"/>
-    <w:lsdException w:name="Light Grid Accent 1" w:semiHidden="0" w:uiPriority="62" w:unhideWhenUsed="0"/>
-    <w:lsdException w:name="Medium Shading 1 Accent 1" w:semiHidden="0" w:uiPriority="63" w:unhideWhenUsed="0"/>
-    <w:lsdException w:name="Medium Shading 2 Accent 1" w:semiHidden="0" w:uiPriority="64" w:unhideWhenUsed="0"/>
-    <w:lsdException w:name="Medium List 1 Accent 1" w:semiHidden="0" w:uiPriority="65" w:unhideWhenUsed="0"/>
-    <w:lsdException w:name="Revision" w:unhideWhenUsed="0"/>
-    <w:lsdException w:name="List Paragraph" w:semiHidden="0" w:uiPriority="34" w:unhideWhenUsed="0" w:qFormat="1"/>
-    <w:lsdException w:name="Quote" w:semiHidden="0" w:uiPriority="29" w:unhideWhenUsed="0" w:qFormat="1"/>
-    <w:lsdException w:name="Intense Quote" w:semiHidden="0" w:uiPriority="30" w:unhideWhenUsed="0" w:qFormat="1"/>
-    <w:lsdException w:name="Medium List 2 Accent 1" w:semiHidden="0" w:uiPriority="66" w:unhideWhenUsed="0"/>
-    <w:lsdException w:name="Medium Grid 1 Accent 1" w:semiHidden="0" w:uiPriority="67" w:unhideWhenUsed="0"/>
-    <w:lsdException w:name="Medium Grid 2 Accent 1" w:semiHidden="0" w:uiPriority="68" w:unhideWhenUsed="0"/>
-    <w:lsdException w:name="Medium Grid 3 Accent 1" w:semiHidden="0" w:uiPriority="69" w:unhideWhenUsed="0"/>
-    <w:lsdException w:name="Dark List Accent 1" w:semiHidden="0" w:uiPriority="70" w:unhideWhenUsed="0"/>
-    <w:lsdException w:name="Colorful Shading Accent 1" w:semiHidden="0" w:uiPriority="71" w:unhideWhenUsed="0"/>
-    <w:lsdException w:name="Colorful List Accent 1" w:semiHidden="0" w:uiPriority="72" w:unhideWhenUsed="0"/>
-    <w:lsdException w:name="Colorful Grid Accent 1" w:semiHidden="0" w:uiPriority="73" w:unhideWhenUsed="0"/>
-    <w:lsdException w:name="Light Shading Accent 2" w:semiHidden="0" w:uiPriority="60" w:unhideWhenUsed="0"/>
-    <w:lsdException w:name="Light List Accent 2" w:semiHidden="0" w:uiPriority="61" w:unhideWhenUsed="0"/>
-    <w:lsdException w:name="Light Grid Accent 2" w:semiHidden="0" w:uiPriority="62" w:unhideWhenUsed="0"/>
-    <w:lsdException w:name="Medium Shading 1 Accent 2" w:semiHidden="0" w:uiPriority="63" w:unhideWhenUsed="0"/>
-    <w:lsdException w:name="Medium Shading 2 Accent 2" w:semiHidden="0" w:uiPriority="64" w:unhideWhenUsed="0"/>
-    <w:lsdException w:name="Medium List 1 Accent 2" w:semiHidden="0" w:uiPriority="65" w:unhideWhenUsed="0"/>
-    <w:lsdException w:name="Medium List 2 Accent 2" w:semiHidden="0" w:uiPriority="66" w:unhideWhenUsed="0"/>
-    <w:lsdException w:name="Medium Grid 1 Accent 2" w:semiHidden="0" w:uiPriority="67" w:unhideWhenUsed="0"/>
-    <w:lsdException w:name="Medium Grid 2 Accent 2" w:semiHidden="0" w:uiPriority="68" w:unhideWhenUsed="0"/>
-    <w:lsdException w:name="Medium Grid 3 Accent 2" w:semiHidden="0" w:uiPriority="69" w:unhideWhenUsed="0"/>
-    <w:lsdException w:name="Dark List Accent 2" w:semiHidden="0" w:uiPriority="70" w:unhideWhenUsed="0"/>
-    <w:lsdException w:name="Colorful Shading Accent 2" w:semiHidden="0" w:uiPriority="71" w:unhideWhenUsed="0"/>
-    <w:lsdException w:name="Colorful List Accent 2" w:semiHidden="0" w:uiPriority="72" w:unhideWhenUsed="0"/>
-    <w:lsdException w:name="Colorful Grid Accent 2" w:semiHidden="0" w:uiPriority="73" w:unhideWhenUsed="0"/>
-    <w:lsdException w:name="Light Shading Accent 3" w:semiHidden="0" w:uiPriority="60" w:unhideWhenUsed="0"/>
-    <w:lsdException w:name="Light List Accent 3" w:semiHidden="0" w:uiPriority="61" w:unhideWhenUsed="0"/>
-    <w:lsdException w:name="Light Grid Accent 3" w:semiHidden="0" w:uiPriority="62" w:unhideWhenUsed="0"/>
-    <w:lsdException w:name="Medium Shading 1 Accent 3" w:semiHidden="0" w:uiPriority="63" w:unhideWhenUsed="0"/>
-    <w:lsdException w:name="Medium Shading 2 Accent 3" w:semiHidden="0" w:uiPriority="64" w:unhideWhenUsed="0"/>
-    <w:lsdException w:name="Medium List 1 Accent 3" w:semiHidden="0" w:uiPriority="65" w:unhideWhenUsed="0"/>
-    <w:lsdException w:name="Medium List 2 Accent 3" w:semiHidden="0" w:uiPriority="66" w:unhideWhenUsed="0"/>
-    <w:lsdException w:name="Medium Grid 1 Accent 3" w:semiHidden="0" w:uiPriority="67" w:unhideWhenUsed="0"/>
-    <w:lsdException w:name="Medium Grid 2 Accent 3" w:semiHidden="0" w:uiPriority="68" w:unhideWhenUsed="0"/>
-    <w:lsdException w:name="Medium Grid 3 Accent 3" w:semiHidden="0" w:uiPriority="69" w:unhideWhenUsed="0"/>
-    <w:lsdException w:name="Dark List Accent 3" w:semiHidden="0" w:uiPriority="70" w:unhideWhenUsed="0"/>
-    <w:lsdException w:name="Colorful Shading Accent 3" w:semiHidden="0" w:uiPriority="71" w:unhideWhenUsed="0"/>
-    <w:lsdException w:name="Colorful List Accent 3" w:semiHidden="0" w:uiPriority="72" w:unhideWhenUsed="0"/>
-    <w:lsdException w:name="Colorful Grid Accent 3" w:semiHidden="0" w:uiPriority="73" w:unhideWhenUsed="0"/>
-    <w:lsdException w:name="Light Shading Accent 4" w:semiHidden="0" w:uiPriority="60" w:unhideWhenUsed="0"/>
-    <w:lsdException w:name="Light List Accent 4" w:semiHidden="0" w:uiPriority="61" w:unhideWhenUsed="0"/>
-    <w:lsdException w:name="Light Grid Accent 4" w:semiHidden="0" w:uiPriority="62" w:unhideWhenUsed="0"/>
-    <w:lsdException w:name="Medium Shading 1 Accent 4" w:semiHidden="0" w:uiPriority="63" w:unhideWhenUsed="0"/>
-    <w:lsdException w:name="Medium Shading 2 Accent 4" w:semiHidden="0" w:uiPriority="64" w:unhideWhenUsed="0"/>
-    <w:lsdException w:name="Medium List 1 Accent 4" w:semiHidden="0" w:uiPriority="65" w:unhideWhenUsed="0"/>
-    <w:lsdException w:name="Medium List 2 Accent 4" w:semiHidden="0" w:uiPriority="66" w:unhideWhenUsed="0"/>
-    <w:lsdException w:name="Medium Grid 1 Accent 4" w:semiHidden="0" w:uiPriority="67" w:unhideWhenUsed="0"/>
-    <w:lsdException w:name="Medium Grid 2 Accent 4" w:semiHidden="0" w:uiPriority="68" w:unhideWhenUsed="0"/>
-    <w:lsdException w:name="Medium Grid 3 Accent 4" w:semiHidden="0" w:uiPriority="69" w:unhideWhenUsed="0"/>
-    <w:lsdException w:name="Dark List Accent 4" w:semiHidden="0" w:uiPriority="70" w:unhideWhenUsed="0"/>
-    <w:lsdException w:name="Colorful Shading Accent 4" w:semiHidden="0" w:uiPriority="71" w:unhideWhenUsed="0"/>
-    <w:lsdException w:name="Colorful List Accent 4" w:semiHidden="0" w:uiPriority="72" w:unhideWhenUsed="0"/>
-    <w:lsdException w:name="Colorful Grid Accent 4" w:semiHidden="0" w:uiPriority="73" w:unhideWhenUsed="0"/>
-    <w:lsdException w:name="Light Shading Accent 5" w:semiHidden="0" w:uiPriority="60" w:unhideWhenUsed="0"/>
-    <w:lsdException w:name="Light List Accent 5" w:semiHidden="0" w:uiPriority="61" w:unhideWhenUsed="0"/>
-    <w:lsdException w:name="Light Grid Accent 5" w:semiHidden="0" w:uiPriority="62" w:unhideWhenUsed="0"/>
-    <w:lsdException w:name="Medium Shading 1 Accent 5" w:semiHidden="0" w:uiPriority="63" w:unhideWhenUsed="0"/>
-    <w:lsdException w:name="Medium Shading 2 Accent 5" w:semiHidden="0" w:uiPriority="64" w:unhideWhenUsed="0"/>
-    <w:lsdException w:name="Medium List 1 Accent 5" w:semiHidden="0" w:uiPriority="65" w:unhideWhenUsed="0"/>
-    <w:lsdException w:name="Medium List 2 Accent 5" w:semiHidden="0" w:uiPriority="66" w:unhideWhenUsed="0"/>
-    <w:lsdException w:name="Medium Grid 1 Accent 5" w:semiHidden="0" w:uiPriority="67" w:unhideWhenUsed="0"/>
-    <w:lsdException w:name="Medium Grid 2 Accent 5" w:semiHidden="0" w:uiPriority="68" w:unhideWhenUsed="0"/>
-    <w:lsdException w:name="Medium Grid 3 Accent 5" w:semiHidden="0" w:uiPriority="69" w:unhideWhenUsed="0"/>
-    <w:lsdException w:name="Dark List Accent 5" w:semiHidden="0" w:uiPriority="70" w:unhideWhenUsed="0"/>
-    <w:lsdException w:name="Colorful Shading Accent 5" w:semiHidden="0" w:uiPriority="71" w:unhideWhenUsed="0"/>
-    <w:lsdException w:name="Colorful List Accent 5" w:semiHidden="0" w:uiPriority="72" w:unhideWhenUsed="0"/>
-    <w:lsdException w:name="Colorful Grid Accent 5" w:semiHidden="0" w:uiPriority="73" w:unhideWhenUsed="0"/>
-    <w:lsdException w:name="Light Shading Accent 6" w:semiHidden="0" w:uiPriority="60" w:unhideWhenUsed="0"/>
-    <w:lsdException w:name="Light List Accent 6" w:semiHidden="0" w:uiPriority="61" w:unhideWhenUsed="0"/>
-    <w:lsdException w:name="Light Grid Accent 6" w:semiHidden="0" w:uiPriority="62" w:unhideWhenUsed="0"/>
-    <w:lsdException w:name="Medium Shading 1 Accent 6" w:semiHidden="0" w:uiPriority="63" w:unhideWhenUsed="0"/>
-    <w:lsdException w:name="Medium Shading 2 Accent 6" w:semiHidden="0" w:uiPriority="64" w:unhideWhenUsed="0"/>
-    <w:lsdException w:name="Medium List 1 Accent 6" w:semiHidden="0" w:uiPriority="65" w:unhideWhenUsed="0"/>
-    <w:lsdException w:name="Medium List 2 Accent 6" w:semiHidden="0" w:uiPriority="66" w:unhideWhenUsed="0"/>
-    <w:lsdException w:name="Medium Grid 1 Accent 6" w:semiHidden="0" w:uiPriority="67" w:unhideWhenUsed="0"/>
-    <w:lsdException w:name="Medium Grid 2 Accent 6" w:semiHidden="0" w:uiPriority="68" w:unhideWhenUsed="0"/>
-    <w:lsdException w:name="Medium Grid 3 Accent 6" w:semiHidden="0" w:uiPriority="69" w:unhideWhenUsed="0"/>
-    <w:lsdException w:name="Dark List Accent 6" w:semiHidden="0" w:uiPriority="70" w:unhideWhenUsed="0"/>
-    <w:lsdException w:name="Colorful Shading Accent 6" w:semiHidden="0" w:uiPriority="71" w:unhideWhenUsed="0"/>
-    <w:lsdException w:name="Colorful List Accent 6" w:semiHidden="0" w:uiPriority="72" w:unhideWhenUsed="0"/>
-    <w:lsdException w:name="Colorful Grid Accent 6" w:semiHidden="0" w:uiPriority="73" w:unhideWhenUsed="0"/>
-    <w:lsdException w:name="Subtle Emphasis" w:semiHidden="0" w:uiPriority="19" w:unhideWhenUsed="0" w:qFormat="1"/>
-    <w:lsdException w:name="Intense Emphasis" w:semiHidden="0" w:uiPriority="21" w:unhideWhenUsed="0" w:qFormat="1"/>
-    <w:lsdException w:name="Subtle Reference" w:semiHidden="0" w:uiPriority="31" w:unhideWhenUsed="0" w:qFormat="1"/>
-    <w:lsdException w:name="Intense Reference" w:semiHidden="0" w:uiPriority="32" w:unhideWhenUsed="0" w:qFormat="1"/>
-    <w:lsdException w:name="Book Title" w:semiHidden="0" w:uiPriority="33" w:unhideWhenUsed="0" w:qFormat="1"/>
-    <w:lsdException w:name="Bibliography" w:uiPriority="37"/>
-    <w:lsdException w:name="TOC Heading" w:uiPriority="39" w:qFormat="1"/>
+  <w:latentStyles w:defLockedState="0" w:defUIPriority="99" w:defSemiHidden="0" w:defUnhideWhenUsed="0" w:defQFormat="0" w:count="371">
+    <w:lsdException w:name="Normal" w:uiPriority="0" w:qFormat="1"/>
+    <w:lsdException w:name="heading 1" w:uiPriority="9" w:qFormat="1"/>
+    <w:lsdException w:name="heading 2" w:semiHidden="1" w:uiPriority="9" w:unhideWhenUsed="1" w:qFormat="1"/>
+    <w:lsdException w:name="heading 3" w:semiHidden="1" w:uiPriority="9" w:unhideWhenUsed="1" w:qFormat="1"/>
+    <w:lsdException w:name="heading 4" w:semiHidden="1" w:uiPriority="9" w:unhideWhenUsed="1" w:qFormat="1"/>
+    <w:lsdException w:name="heading 5" w:semiHidden="1" w:uiPriority="9" w:unhideWhenUsed="1" w:qFormat="1"/>
+    <w:lsdException w:name="heading 6" w:semiHidden="1" w:uiPriority="9" w:unhideWhenUsed="1" w:qFormat="1"/>
+    <w:lsdException w:name="heading 7" w:semiHidden="1" w:uiPriority="9" w:unhideWhenUsed="1" w:qFormat="1"/>
+    <w:lsdException w:name="heading 8" w:semiHidden="1" w:uiPriority="9" w:unhideWhenUsed="1" w:qFormat="1"/>
+    <w:lsdException w:name="heading 9" w:semiHidden="1" w:uiPriority="9" w:unhideWhenUsed="1" w:qFormat="1"/>
+    <w:lsdException w:name="index 1" w:semiHidden="1" w:unhideWhenUsed="1"/>
+    <w:lsdException w:name="index 2" w:semiHidden="1" w:unhideWhenUsed="1"/>
+    <w:lsdException w:name="index 3" w:semiHidden="1" w:unhideWhenUsed="1"/>
+    <w:lsdException w:name="index 4" w:semiHidden="1" w:unhideWhenUsed="1"/>
+    <w:lsdException w:name="index 5" w:semiHidden="1" w:unhideWhenUsed="1"/>
+    <w:lsdException w:name="index 6" w:semiHidden="1" w:unhideWhenUsed="1"/>
+    <w:lsdException w:name="index 7" w:semiHidden="1" w:unhideWhenUsed="1"/>
+    <w:lsdException w:name="index 8" w:semiHidden="1" w:unhideWhenUsed="1"/>
+    <w:lsdException w:name="index 9" w:semiHidden="1" w:unhideWhenUsed="1"/>
+    <w:lsdException w:name="toc 1" w:semiHidden="1" w:uiPriority="39" w:unhideWhenUsed="1"/>
+    <w:lsdException w:name="toc 2" w:semiHidden="1" w:uiPriority="39" w:unhideWhenUsed="1"/>
+    <w:lsdException w:name="toc 3" w:semiHidden="1" w:uiPriority="39" w:unhideWhenUsed="1"/>
+    <w:lsdException w:name="toc 4" w:semiHidden="1" w:uiPriority="39" w:unhideWhenUsed="1"/>
+    <w:lsdException w:name="toc 5" w:semiHidden="1" w:uiPriority="39" w:unhideWhenUsed="1"/>
+    <w:lsdException w:name="toc 6" w:semiHidden="1" w:uiPriority="39" w:unhideWhenUsed="1"/>
+    <w:lsdException w:name="toc 7" w:semiHidden="1" w:uiPriority="39" w:unhideWhenUsed="1"/>
+    <w:lsdException w:name="toc 8" w:semiHidden="1" w:uiPriority="39" w:unhideWhenUsed="1"/>
+    <w:lsdException w:name="toc 9" w:semiHidden="1" w:uiPriority="39" w:unhideWhenUsed="1"/>
+    <w:lsdException w:name="Normal Indent" w:semiHidden="1" w:unhideWhenUsed="1"/>
+    <w:lsdException w:name="footnote text" w:semiHidden="1" w:unhideWhenUsed="1"/>
+    <w:lsdException w:name="annotation text" w:semiHidden="1" w:unhideWhenUsed="1"/>
+    <w:lsdException w:name="header" w:semiHidden="1" w:unhideWhenUsed="1"/>
+    <w:lsdException w:name="footer" w:semiHidden="1" w:unhideWhenUsed="1"/>
+    <w:lsdException w:name="index heading" w:semiHidden="1" w:unhideWhenUsed="1"/>
+    <w:lsdException w:name="caption" w:semiHidden="1" w:uiPriority="35" w:unhideWhenUsed="1" w:qFormat="1"/>
+    <w:lsdException w:name="table of figures" w:semiHidden="1" w:unhideWhenUsed="1"/>
+    <w:lsdException w:name="envelope address" w:semiHidden="1" w:unhideWhenUsed="1"/>
+    <w:lsdException w:name="envelope return" w:semiHidden="1" w:unhideWhenUsed="1"/>
+    <w:lsdException w:name="footnote reference" w:semiHidden="1" w:unhideWhenUsed="1"/>
+    <w:lsdException w:name="annotation reference" w:semiHidden="1" w:unhideWhenUsed="1"/>
+    <w:lsdException w:name="line number" w:semiHidden="1" w:unhideWhenUsed="1"/>
+    <w:lsdException w:name="page number" w:semiHidden="1" w:unhideWhenUsed="1"/>
+    <w:lsdException w:name="endnote reference" w:semiHidden="1" w:unhideWhenUsed="1"/>
+    <w:lsdException w:name="endnote text" w:semiHidden="1" w:unhideWhenUsed="1"/>
+    <w:lsdException w:name="table of authorities" w:semiHidden="1" w:unhideWhenUsed="1"/>
+    <w:lsdException w:name="macro" w:semiHidden="1" w:unhideWhenUsed="1"/>
+    <w:lsdException w:name="toa heading" w:semiHidden="1" w:unhideWhenUsed="1"/>
+    <w:lsdException w:name="List" w:semiHidden="1" w:unhideWhenUsed="1"/>
+    <w:lsdException w:name="List Bullet" w:semiHidden="1" w:unhideWhenUsed="1"/>
+    <w:lsdException w:name="List Number" w:semiHidden="1" w:unhideWhenUsed="1"/>
+    <w:lsdException w:name="List 2" w:semiHidden="1" w:unhideWhenUsed="1"/>
+    <w:lsdException w:name="List 3" w:semiHidden="1" w:unhideWhenUsed="1"/>
+    <w:lsdException w:name="List 4" w:semiHidden="1" w:unhideWhenUsed="1"/>
+    <w:lsdException w:name="List 5" w:semiHidden="1" w:unhideWhenUsed="1"/>
+    <w:lsdException w:name="List Bullet 2" w:semiHidden="1" w:unhideWhenUsed="1"/>
+    <w:lsdException w:name="List Bullet 3" w:semiHidden="1" w:unhideWhenUsed="1"/>
+    <w:lsdException w:name="List Bullet 4" w:semiHidden="1" w:unhideWhenUsed="1"/>
+    <w:lsdException w:name="List Bullet 5" w:semiHidden="1" w:unhideWhenUsed="1"/>
+    <w:lsdException w:name="List Number 2" w:semiHidden="1" w:unhideWhenUsed="1"/>
+    <w:lsdException w:name="List Number 3" w:semiHidden="1" w:unhideWhenUsed="1"/>
+    <w:lsdException w:name="List Number 4" w:semiHidden="1" w:unhideWhenUsed="1"/>
+    <w:lsdException w:name="List Number 5" w:semiHidden="1" w:unhideWhenUsed="1"/>
+    <w:lsdException w:name="Title" w:uiPriority="10" w:qFormat="1"/>
+    <w:lsdException w:name="Closing" w:semiHidden="1" w:unhideWhenUsed="1"/>
+    <w:lsdException w:name="Signature" w:semiHidden="1" w:unhideWhenUsed="1"/>
+    <w:lsdException w:name="Default Paragraph Font" w:semiHidden="1" w:uiPriority="1" w:unhideWhenUsed="1"/>
+    <w:lsdException w:name="Body Text" w:semiHidden="1" w:unhideWhenUsed="1"/>
+    <w:lsdException w:name="Body Text Indent" w:semiHidden="1" w:unhideWhenUsed="1"/>
+    <w:lsdException w:name="List Continue" w:semiHidden="1" w:unhideWhenUsed="1"/>
+    <w:lsdException w:name="List Continue 2" w:semiHidden="1" w:unhideWhenUsed="1"/>
+    <w:lsdException w:name="List Continue 3" w:semiHidden="1" w:unhideWhenUsed="1"/>
+    <w:lsdException w:name="List Continue 4" w:semiHidden="1" w:unhideWhenUsed="1"/>
+    <w:lsdException w:name="List Continue 5" w:semiHidden="1" w:unhideWhenUsed="1"/>
+    <w:lsdException w:name="Message Header" w:semiHidden="1" w:unhideWhenUsed="1"/>
+    <w:lsdException w:name="Subtitle" w:uiPriority="11" w:qFormat="1"/>
+    <w:lsdException w:name="Salutation" w:semiHidden="1" w:unhideWhenUsed="1"/>
+    <w:lsdException w:name="Date" w:semiHidden="1" w:unhideWhenUsed="1"/>
+    <w:lsdException w:name="Body Text First Indent" w:semiHidden="1" w:unhideWhenUsed="1"/>
+    <w:lsdException w:name="Body Text First Indent 2" w:semiHidden="1" w:unhideWhenUsed="1"/>
+    <w:lsdException w:name="Note Heading" w:semiHidden="1" w:unhideWhenUsed="1"/>
+    <w:lsdException w:name="Body Text 2" w:semiHidden="1" w:unhideWhenUsed="1"/>
+    <w:lsdException w:name="Body Text 3" w:semiHidden="1" w:unhideWhenUsed="1"/>
+    <w:lsdException w:name="Body Text Indent 2" w:semiHidden="1" w:unhideWhenUsed="1"/>
+    <w:lsdException w:name="Body Text Indent 3" w:semiHidden="1" w:unhideWhenUsed="1"/>
+    <w:lsdException w:name="Block Text" w:semiHidden="1" w:unhideWhenUsed="1"/>
+    <w:lsdException w:name="Hyperlink" w:semiHidden="1" w:unhideWhenUsed="1"/>
+    <w:lsdException w:name="FollowedHyperlink" w:semiHidden="1" w:unhideWhenUsed="1"/>
+    <w:lsdException w:name="Strong" w:uiPriority="22" w:qFormat="1"/>
+    <w:lsdException w:name="Emphasis" w:uiPriority="20" w:qFormat="1"/>
+    <w:lsdException w:name="Document Map" w:semiHidden="1" w:unhideWhenUsed="1"/>
+    <w:lsdException w:name="Plain Text" w:semiHidden="1" w:unhideWhenUsed="1"/>
+    <w:lsdException w:name="E-mail Signature" w:semiHidden="1" w:unhideWhenUsed="1"/>
+    <w:lsdException w:name="HTML Top of Form" w:semiHidden="1" w:unhideWhenUsed="1"/>
+    <w:lsdException w:name="HTML Bottom of Form" w:semiHidden="1" w:unhideWhenUsed="1"/>
+    <w:lsdException w:name="Normal (Web)" w:semiHidden="1" w:unhideWhenUsed="1"/>
+    <w:lsdException w:name="HTML Acronym" w:semiHidden="1" w:unhideWhenUsed="1"/>
+    <w:lsdException w:name="HTML Address" w:semiHidden="1" w:unhideWhenUsed="1"/>
+    <w:lsdException w:name="HTML Cite" w:semiHidden="1" w:unhideWhenUsed="1"/>
+    <w:lsdException w:name="HTML Code" w:semiHidden="1" w:unhideWhenUsed="1"/>
+    <w:lsdException w:name="HTML Definition" w:semiHidden="1" w:unhideWhenUsed="1"/>
+    <w:lsdException w:name="HTML Keyboard" w:semiHidden="1" w:unhideWhenUsed="1"/>
+    <w:lsdException w:name="HTML Preformatted" w:semiHidden="1" w:unhideWhenUsed="1"/>
+    <w:lsdException w:name="HTML Sample" w:semiHidden="1" w:unhideWhenUsed="1"/>
+    <w:lsdException w:name="HTML Typewriter" w:semiHidden="1" w:unhideWhenUsed="1"/>
+    <w:lsdException w:name="HTML Variable" w:semiHidden="1" w:unhideWhenUsed="1"/>
+    <w:lsdException w:name="Normal Table" w:semiHidden="1" w:unhideWhenUsed="1"/>
+    <w:lsdException w:name="annotation subject" w:semiHidden="1" w:unhideWhenUsed="1"/>
+    <w:lsdException w:name="No List" w:semiHidden="1" w:unhideWhenUsed="1"/>
+    <w:lsdException w:name="Outline List 1" w:semiHidden="1" w:unhideWhenUsed="1"/>
+    <w:lsdException w:name="Outline List 2" w:semiHidden="1" w:unhideWhenUsed="1"/>
+    <w:lsdException w:name="Outline List 3" w:semiHidden="1" w:unhideWhenUsed="1"/>
+    <w:lsdException w:name="Table Simple 1" w:semiHidden="1" w:unhideWhenUsed="1"/>
+    <w:lsdException w:name="Table Simple 2" w:semiHidden="1" w:unhideWhenUsed="1"/>
+    <w:lsdException w:name="Table Simple 3" w:semiHidden="1" w:unhideWhenUsed="1"/>
+    <w:lsdException w:name="Table Classic 1" w:semiHidden="1" w:unhideWhenUsed="1"/>
+    <w:lsdException w:name="Table Classic 2" w:semiHidden="1" w:unhideWhenUsed="1"/>
+    <w:lsdException w:name="Table Classic 3" w:semiHidden="1" w:unhideWhenUsed="1"/>
+    <w:lsdException w:name="Table Classic 4" w:semiHidden="1" w:unhideWhenUsed="1"/>
+    <w:lsdException w:name="Table Colorful 1" w:semiHidden="1" w:unhideWhenUsed="1"/>
+    <w:lsdException w:name="Table Colorful 2" w:semiHidden="1" w:unhideWhenUsed="1"/>
+    <w:lsdException w:name="Table Colorful 3" w:semiHidden="1" w:unhideWhenUsed="1"/>
+    <w:lsdException w:name="Table Columns 1" w:semiHidden="1" w:unhideWhenUsed="1"/>
+    <w:lsdException w:name="Table Columns 2" w:semiHidden="1" w:unhideWhenUsed="1"/>
+    <w:lsdException w:name="Table Columns 3" w:semiHidden="1" w:unhideWhenUsed="1"/>
+    <w:lsdException w:name="Table Columns 4" w:semiHidden="1" w:unhideWhenUsed="1"/>
+    <w:lsdException w:name="Table Columns 5" w:semiHidden="1" w:unhideWhenUsed="1"/>
+    <w:lsdException w:name="Table Grid 1" w:semiHidden="1" w:unhideWhenUsed="1"/>
+    <w:lsdException w:name="Table Grid 2" w:semiHidden="1" w:unhideWhenUsed="1"/>
+    <w:lsdException w:name="Table Grid 3" w:semiHidden="1" w:unhideWhenUsed="1"/>
+    <w:lsdException w:name="Table Grid 4" w:semiHidden="1" w:unhideWhenUsed="1"/>
+    <w:lsdException w:name="Table Grid 5" w:semiHidden="1" w:unhideWhenUsed="1"/>
+    <w:lsdException w:name="Table Grid 6" w:semiHidden="1" w:unhideWhenUsed="1"/>
+    <w:lsdException w:name="Table Grid 7" w:semiHidden="1" w:unhideWhenUsed="1"/>
+    <w:lsdException w:name="Table Grid 8" w:semiHidden="1" w:unhideWhenUsed="1"/>
+    <w:lsdException w:name="Table List 1" w:semiHidden="1" w:unhideWhenUsed="1"/>
+    <w:lsdException w:name="Table List 2" w:semiHidden="1" w:unhideWhenUsed="1"/>
+    <w:lsdException w:name="Table List 3" w:semiHidden="1" w:unhideWhenUsed="1"/>
+    <w:lsdException w:name="Table List 4" w:semiHidden="1" w:unhideWhenUsed="1"/>
+    <w:lsdException w:name="Table List 5" w:semiHidden="1" w:unhideWhenUsed="1"/>
+    <w:lsdException w:name="Table List 6" w:semiHidden="1" w:unhideWhenUsed="1"/>
+    <w:lsdException w:name="Table List 7" w:semiHidden="1" w:unhideWhenUsed="1"/>
+    <w:lsdException w:name="Table List 8" w:semiHidden="1" w:unhideWhenUsed="1"/>
+    <w:lsdException w:name="Table 3D effects 1" w:semiHidden="1" w:unhideWhenUsed="1"/>
+    <w:lsdException w:name="Table 3D effects 2" w:semiHidden="1" w:unhideWhenUsed="1"/>
+    <w:lsdException w:name="Table 3D effects 3" w:semiHidden="1" w:unhideWhenUsed="1"/>
+    <w:lsdException w:name="Table Contemporary" w:semiHidden="1" w:unhideWhenUsed="1"/>
+    <w:lsdException w:name="Table Elegant" w:semiHidden="1" w:unhideWhenUsed="1"/>
+    <w:lsdException w:name="Table Professional" w:semiHidden="1" w:unhideWhenUsed="1"/>
+    <w:lsdException w:name="Table Subtle 1" w:semiHidden="1" w:unhideWhenUsed="1"/>
+    <w:lsdException w:name="Table Subtle 2" w:semiHidden="1" w:unhideWhenUsed="1"/>
+    <w:lsdException w:name="Table Web 1" w:semiHidden="1" w:unhideWhenUsed="1"/>
+    <w:lsdException w:name="Table Web 2" w:semiHidden="1" w:unhideWhenUsed="1"/>
+    <w:lsdException w:name="Table Web 3" w:semiHidden="1" w:unhideWhenUsed="1"/>
+    <w:lsdException w:name="Balloon Text" w:semiHidden="1" w:unhideWhenUsed="1"/>
+    <w:lsdException w:name="Table Grid" w:uiPriority="59"/>
+    <w:lsdException w:name="Table Theme" w:semiHidden="1" w:unhideWhenUsed="1"/>
+    <w:lsdException w:name="Placeholder Text" w:semiHidden="1"/>
+    <w:lsdException w:name="No Spacing" w:uiPriority="1" w:qFormat="1"/>
+    <w:lsdException w:name="Light Shading" w:uiPriority="60"/>
+    <w:lsdException w:name="Light List" w:uiPriority="61"/>
+    <w:lsdException w:name="Light Grid" w:uiPriority="62"/>
+    <w:lsdException w:name="Medium Shading 1" w:uiPriority="63"/>
+    <w:lsdException w:name="Medium Shading 2" w:uiPriority="64"/>
+    <w:lsdException w:name="Medium List 1" w:uiPriority="65"/>
+    <w:lsdException w:name="Medium List 2" w:uiPriority="66"/>
+    <w:lsdException w:name="Medium Grid 1" w:uiPriority="67"/>
+    <w:lsdException w:name="Medium Grid 2" w:uiPriority="68"/>
+    <w:lsdException w:name="Medium Grid 3" w:uiPriority="69"/>
+    <w:lsdException w:name="Dark List" w:uiPriority="70"/>
+    <w:lsdException w:name="Colorful Shading" w:uiPriority="71"/>
+    <w:lsdException w:name="Colorful List" w:uiPriority="72"/>
+    <w:lsdException w:name="Colorful Grid" w:uiPriority="73"/>
+    <w:lsdException w:name="Light Shading Accent 1" w:uiPriority="60"/>
+    <w:lsdException w:name="Light List Accent 1" w:uiPriority="61"/>
+    <w:lsdException w:name="Light Grid Accent 1" w:uiPriority="62"/>
+    <w:lsdException w:name="Medium Shading 1 Accent 1" w:uiPriority="63"/>
+    <w:lsdException w:name="Medium Shading 2 Accent 1" w:uiPriority="64"/>
+    <w:lsdException w:name="Medium List 1 Accent 1" w:uiPriority="65"/>
+    <w:lsdException w:name="Revision" w:semiHidden="1"/>
+    <w:lsdException w:name="List Paragraph" w:uiPriority="34" w:qFormat="1"/>
+    <w:lsdException w:name="Quote" w:uiPriority="29" w:qFormat="1"/>
+    <w:lsdException w:name="Intense Quote" w:uiPriority="30" w:qFormat="1"/>
+    <w:lsdException w:name="Medium List 2 Accent 1" w:uiPriority="66"/>
+    <w:lsdException w:name="Medium Grid 1 Accent 1" w:uiPriority="67"/>
+    <w:lsdException w:name="Medium Grid 2 Accent 1" w:uiPriority="68"/>
+    <w:lsdException w:name="Medium Grid 3 Accent 1" w:uiPriority="69"/>
+    <w:lsdException w:name="Dark List Accent 1" w:uiPriority="70"/>
+    <w:lsdException w:name="Colorful Shading Accent 1" w:uiPriority="71"/>
+    <w:lsdException w:name="Colorful List Accent 1" w:uiPriority="72"/>
+    <w:lsdException w:name="Colorful Grid Accent 1" w:uiPriority="73"/>
+    <w:lsdException w:name="Light Shading Accent 2" w:uiPriority="60"/>
+    <w:lsdException w:name="Light List Accent 2" w:uiPriority="61"/>
+    <w:lsdException w:name="Light Grid Accent 2" w:uiPriority="62"/>
+    <w:lsdException w:name="Medium Shading 1 Accent 2" w:uiPriority="63"/>
+    <w:lsdException w:name="Medium Shading 2 Accent 2" w:uiPriority="64"/>
+    <w:lsdException w:name="Medium List 1 Accent 2" w:uiPriority="65"/>
+    <w:lsdException w:name="Medium List 2 Accent 2" w:uiPriority="66"/>
+    <w:lsdException w:name="Medium Grid 1 Accent 2" w:uiPriority="67"/>
+    <w:lsdException w:name="Medium Grid 2 Accent 2" w:uiPriority="68"/>
+    <w:lsdException w:name="Medium Grid 3 Accent 2" w:uiPriority="69"/>
+    <w:lsdException w:name="Dark List Accent 2" w:uiPriority="70"/>
+    <w:lsdException w:name="Colorful Shading Accent 2" w:uiPriority="71"/>
+    <w:lsdException w:name="Colorful List Accent 2" w:uiPriority="72"/>
+    <w:lsdException w:name="Colorful Grid Accent 2" w:uiPriority="73"/>
+    <w:lsdException w:name="Light Shading Accent 3" w:uiPriority="60"/>
+    <w:lsdException w:name="Light List Accent 3" w:uiPriority="61"/>
+    <w:lsdException w:name="Light Grid Accent 3" w:uiPriority="62"/>
+    <w:lsdException w:name="Medium Shading 1 Accent 3" w:uiPriority="63"/>
+    <w:lsdException w:name="Medium Shading 2 Accent 3" w:uiPriority="64"/>
+    <w:lsdException w:name="Medium List 1 Accent 3" w:uiPriority="65"/>
+    <w:lsdException w:name="Medium List 2 Accent 3" w:uiPriority="66"/>
+    <w:lsdException w:name="Medium Grid 1 Accent 3" w:uiPriority="67"/>
+    <w:lsdException w:name="Medium Grid 2 Accent 3" w:uiPriority="68"/>
+    <w:lsdException w:name="Medium Grid 3 Accent 3" w:uiPriority="69"/>
+    <w:lsdException w:name="Dark List Accent 3" w:uiPriority="70"/>
+    <w:lsdException w:name="Colorful Shading Accent 3" w:uiPriority="71"/>
+    <w:lsdException w:name="Colorful List Accent 3" w:uiPriority="72"/>
+    <w:lsdException w:name="Colorful Grid Accent 3" w:uiPriority="73"/>
+    <w:lsdException w:name="Light Shading Accent 4" w:uiPriority="60"/>
+    <w:lsdException w:name="Light List Accent 4" w:uiPriority="61"/>
+    <w:lsdException w:name="Light Grid Accent 4" w:uiPriority="62"/>
+    <w:lsdException w:name="Medium Shading 1 Accent 4" w:uiPriority="63"/>
+    <w:lsdException w:name="Medium Shading 2 Accent 4" w:uiPriority="64"/>
+    <w:lsdException w:name="Medium List 1 Accent 4" w:uiPriority="65"/>
+    <w:lsdException w:name="Medium List 2 Accent 4" w:uiPriority="66"/>
+    <w:lsdException w:name="Medium Grid 1 Accent 4" w:uiPriority="67"/>
+    <w:lsdException w:name="Medium Grid 2 Accent 4" w:uiPriority="68"/>
+    <w:lsdException w:name="Medium Grid 3 Accent 4" w:uiPriority="69"/>
+    <w:lsdException w:name="Dark List Accent 4" w:uiPriority="70"/>
+    <w:lsdException w:name="Colorful Shading Accent 4" w:uiPriority="71"/>
+    <w:lsdException w:name="Colorful List Accent 4" w:uiPriority="72"/>
+    <w:lsdException w:name="Colorful Grid Accent 4" w:uiPriority="73"/>
+    <w:lsdException w:name="Light Shading Accent 5" w:uiPriority="60"/>
+    <w:lsdException w:name="Light List Accent 5" w:uiPriority="61"/>
+    <w:lsdException w:name="Light Grid Accent 5" w:uiPriority="62"/>
+    <w:lsdException w:name="Medium Shading 1 Accent 5" w:uiPriority="63"/>
+    <w:lsdException w:name="Medium Shading 2 Accent 5" w:uiPriority="64"/>
+    <w:lsdException w:name="Medium List 1 Accent 5" w:uiPriority="65"/>
+    <w:lsdException w:name="Medium List 2 Accent 5" w:uiPriority="66"/>
+    <w:lsdException w:name="Medium Grid 1 Accent 5" w:uiPriority="67"/>
+    <w:lsdException w:name="Medium Grid 2 Accent 5" w:uiPriority="68"/>
+    <w:lsdException w:name="Medium Grid 3 Accent 5" w:uiPriority="69"/>
+    <w:lsdException w:name="Dark List Accent 5" w:uiPriority="70"/>
+    <w:lsdException w:name="Colorful Shading Accent 5" w:uiPriority="71"/>
+    <w:lsdException w:name="Colorful List Accent 5" w:uiPriority="72"/>
+    <w:lsdException w:name="Colorful Grid Accent 5" w:uiPriority="73"/>
+    <w:lsdException w:name="Light Shading Accent 6" w:uiPriority="60"/>
+    <w:lsdException w:name="Light List Accent 6" w:uiPriority="61"/>
+    <w:lsdException w:name="Light Grid Accent 6" w:uiPriority="62"/>
+    <w:lsdException w:name="Medium Shading 1 Accent 6" w:uiPriority="63"/>
+    <w:lsdException w:name="Medium Shading 2 Accent 6" w:uiPriority="64"/>
+    <w:lsdException w:name="Medium List 1 Accent 6" w:uiPriority="65"/>
+    <w:lsdException w:name="Medium List 2 Accent 6" w:uiPriority="66"/>
+    <w:lsdException w:name="Medium Grid 1 Accent 6" w:uiPriority="67"/>
+    <w:lsdException w:name="Medium Grid 2 Accent 6" w:uiPriority="68"/>
+    <w:lsdException w:name="Medium Grid 3 Accent 6" w:uiPriority="69"/>
+    <w:lsdException w:name="Dark List Accent 6" w:uiPriority="70"/>
+    <w:lsdException w:name="Colorful Shading Accent 6" w:uiPriority="71"/>
+    <w:lsdException w:name="Colorful List Accent 6" w:uiPriority="72"/>
+    <w:lsdException w:name="Colorful Grid Accent 6" w:uiPriority="73"/>
+    <w:lsdException w:name="Subtle Emphasis" w:uiPriority="19" w:qFormat="1"/>
+    <w:lsdException w:name="Intense Emphasis" w:uiPriority="21" w:qFormat="1"/>
+    <w:lsdException w:name="Subtle Reference" w:uiPriority="31" w:qFormat="1"/>
+    <w:lsdException w:name="Intense Reference" w:uiPriority="32" w:qFormat="1"/>
+    <w:lsdException w:name="Book Title" w:uiPriority="33" w:qFormat="1"/>
+    <w:lsdException w:name="Bibliography" w:semiHidden="1" w:uiPriority="37" w:unhideWhenUsed="1"/>
+    <w:lsdException w:name="TOC Heading" w:semiHidden="1" w:uiPriority="39" w:unhideWhenUsed="1" w:qFormat="1"/>
+    <w:lsdException w:name="Plain Table 1" w:uiPriority="41"/>
+    <w:lsdException w:name="Plain Table 2" w:uiPriority="42"/>
+    <w:lsdException w:name="Plain Table 3" w:uiPriority="43"/>
+    <w:lsdException w:name="Plain Table 4" w:uiPriority="44"/>
+    <w:lsdException w:name="Plain Table 5" w:uiPriority="45"/>
+    <w:lsdException w:name="Grid Table Light" w:uiPriority="40"/>
+    <w:lsdException w:name="Grid Table 1 Light" w:uiPriority="46"/>
+    <w:lsdException w:name="Grid Table 2" w:uiPriority="47"/>
+    <w:lsdException w:name="Grid Table 3" w:uiPriority="48"/>
+    <w:lsdException w:name="Grid Table 4" w:uiPriority="49"/>
+    <w:lsdException w:name="Grid Table 5 Dark" w:uiPriority="50"/>
+    <w:lsdException w:name="Grid Table 6 Colorful" w:uiPriority="51"/>
+    <w:lsdException w:name="Grid Table 7 Colorful" w:uiPriority="52"/>
+    <w:lsdException w:name="Grid Table 1 Light Accent 1" w:uiPriority="46"/>
+    <w:lsdException w:name="Grid Table 2 Accent 1" w:uiPriority="47"/>
+    <w:lsdException w:name="Grid Table 3 Accent 1" w:uiPriority="48"/>
+    <w:lsdException w:name="Grid Table 4 Accent 1" w:uiPriority="49"/>
+    <w:lsdException w:name="Grid Table 5 Dark Accent 1" w:uiPriority="50"/>
+    <w:lsdException w:name="Grid Table 6 Colorful Accent 1" w:uiPriority="51"/>
+    <w:lsdException w:name="Grid Table 7 Colorful Accent 1" w:uiPriority="52"/>
+    <w:lsdException w:name="Grid Table 1 Light Accent 2" w:uiPriority="46"/>
+    <w:lsdException w:name="Grid Table 2 Accent 2" w:uiPriority="47"/>
+    <w:lsdException w:name="Grid Table 3 Accent 2" w:uiPriority="48"/>
+    <w:lsdException w:name="Grid Table 4 Accent 2" w:uiPriority="49"/>
+    <w:lsdException w:name="Grid Table 5 Dark Accent 2" w:uiPriority="50"/>
+    <w:lsdException w:name="Grid Table 6 Colorful Accent 2" w:uiPriority="51"/>
+    <w:lsdException w:name="Grid Table 7 Colorful Accent 2" w:uiPriority="52"/>
+    <w:lsdException w:name="Grid Table 1 Light Accent 3" w:uiPriority="46"/>
+    <w:lsdException w:name="Grid Table 2 Accent 3" w:uiPriority="47"/>
+    <w:lsdException w:name="Grid Table 3 Accent 3" w:uiPriority="48"/>
+    <w:lsdException w:name="Grid Table 4 Accent 3" w:uiPriority="49"/>
+    <w:lsdException w:name="Grid Table 5 Dark Accent 3" w:uiPriority="50"/>
+    <w:lsdException w:name="Grid Table 6 Colorful Accent 3" w:uiPriority="51"/>
+    <w:lsdException w:name="Grid Table 7 Colorful Accent 3" w:uiPriority="52"/>
+    <w:lsdException w:name="Grid Table 1 Light Accent 4" w:uiPriority="46"/>
+    <w:lsdException w:name="Grid Table 2 Accent 4" w:uiPriority="47"/>
+    <w:lsdException w:name="Grid Table 3 Accent 4" w:uiPriority="48"/>
+    <w:lsdException w:name="Grid Table 4 Accent 4" w:uiPriority="49"/>
+    <w:lsdException w:name="Grid Table 5 Dark Accent 4" w:uiPriority="50"/>
+    <w:lsdException w:name="Grid Table 6 Colorful Accent 4" w:uiPriority="51"/>
+    <w:lsdException w:name="Grid Table 7 Colorful Accent 4" w:uiPriority="52"/>
+    <w:lsdException w:name="Grid Table 1 Light Accent 5" w:uiPriority="46"/>
+    <w:lsdException w:name="Grid Table 2 Accent 5" w:uiPriority="47"/>
+    <w:lsdException w:name="Grid Table 3 Accent 5" w:uiPriority="48"/>
+    <w:lsdException w:name="Grid Table 4 Accent 5" w:uiPriority="49"/>
+    <w:lsdException w:name="Grid Table 5 Dark Accent 5" w:uiPriority="50"/>
+    <w:lsdException w:name="Grid Table 6 Colorful Accent 5" w:uiPriority="51"/>
+    <w:lsdException w:name="Grid Table 7 Colorful Accent 5" w:uiPriority="52"/>
+    <w:lsdException w:name="Grid Table 1 Light Accent 6" w:uiPriority="46"/>
+    <w:lsdException w:name="Grid Table 2 Accent 6" w:uiPriority="47"/>
+    <w:lsdException w:name="Grid Table 3 Accent 6" w:uiPriority="48"/>
+    <w:lsdException w:name="Grid Table 4 Accent 6" w:uiPriority="49"/>
+    <w:lsdException w:name="Grid Table 5 Dark Accent 6" w:uiPriority="50"/>
+    <w:lsdException w:name="Grid Table 6 Colorful Accent 6" w:uiPriority="51"/>
+    <w:lsdException w:name="Grid Table 7 Colorful Accent 6" w:uiPriority="52"/>
+    <w:lsdException w:name="List Table 1 Light" w:uiPriority="46"/>
+    <w:lsdException w:name="List Table 2" w:uiPriority="47"/>
+    <w:lsdException w:name="List Table 3" w:uiPriority="48"/>
+    <w:lsdException w:name="List Table 4" w:uiPriority="49"/>
+    <w:lsdException w:name="List Table 5 Dark" w:uiPriority="50"/>
+    <w:lsdException w:name="List Table 6 Colorful" w:uiPriority="51"/>
+    <w:lsdException w:name="List Table 7 Colorful" w:uiPriority="52"/>
+    <w:lsdException w:name="List Table 1 Light Accent 1" w:uiPriority="46"/>
+    <w:lsdException w:name="List Table 2 Accent 1" w:uiPriority="47"/>
+    <w:lsdException w:name="List Table 3 Accent 1" w:uiPriority="48"/>
+    <w:lsdException w:name="List Table 4 Accent 1" w:uiPriority="49"/>
+    <w:lsdException w:name="List Table 5 Dark Accent 1" w:uiPriority="50"/>
+    <w:lsdException w:name="List Table 6 Colorful Accent 1" w:uiPriority="51"/>
+    <w:lsdException w:name="List Table 7 Colorful Accent 1" w:uiPriority="52"/>
+    <w:lsdException w:name="List Table 1 Light Accent 2" w:uiPriority="46"/>
+    <w:lsdException w:name="List Table 2 Accent 2" w:uiPriority="47"/>
+    <w:lsdException w:name="List Table 3 Accent 2" w:uiPriority="48"/>
+    <w:lsdException w:name="List Table 4 Accent 2" w:uiPriority="49"/>
+    <w:lsdException w:name="List Table 5 Dark Accent 2" w:uiPriority="50"/>
+    <w:lsdException w:name="List Table 6 Colorful Accent 2" w:uiPriority="51"/>
+    <w:lsdException w:name="List Table 7 Colorful Accent 2" w:uiPriority="52"/>
+    <w:lsdException w:name="List Table 1 Light Accent 3" w:uiPriority="46"/>
+    <w:lsdException w:name="List Table 2 Accent 3" w:uiPriority="47"/>
+    <w:lsdException w:name="List Table 3 Accent 3" w:uiPriority="48"/>
+    <w:lsdException w:name="List Table 4 Accent 3" w:uiPriority="49"/>
+    <w:lsdException w:name="List Table 5 Dark Accent 3" w:uiPriority="50"/>
+    <w:lsdException w:name="List Table 6 Colorful Accent 3" w:uiPriority="51"/>
+    <w:lsdException w:name="List Table 7 Colorful Accent 3" w:uiPriority="52"/>
+    <w:lsdException w:name="List Table 1 Light Accent 4" w:uiPriority="46"/>
+    <w:lsdException w:name="List Table 2 Accent 4" w:uiPriority="47"/>
+    <w:lsdException w:name="List Table 3 Accent 4" w:uiPriority="48"/>
+    <w:lsdException w:name="List Table 4 Accent 4" w:uiPriority="49"/>
+    <w:lsdException w:name="List Table 5 Dark Accent 4" w:uiPriority="50"/>
+    <w:lsdException w:name="List Table 6 Colorful Accent 4" w:uiPriority="51"/>
+    <w:lsdException w:name="List Table 7 Colorful Accent 4" w:uiPriority="52"/>
+    <w:lsdException w:name="List Table 1 Light Accent 5" w:uiPriority="46"/>
+    <w:lsdException w:name="List Table 2 Accent 5" w:uiPriority="47"/>
+    <w:lsdException w:name="List Table 3 Accent 5" w:uiPriority="48"/>
+    <w:lsdException w:name="List Table 4 Accent 5" w:uiPriority="49"/>
+    <w:lsdException w:name="List Table 5 Dark Accent 5" w:uiPriority="50"/>
+    <w:lsdException w:name="List Table 6 Colorful Accent 5" w:uiPriority="51"/>
+    <w:lsdException w:name="List Table 7 Colorful Accent 5" w:uiPriority="52"/>
+    <w:lsdException w:name="List Table 1 Light Accent 6" w:uiPriority="46"/>
+    <w:lsdException w:name="List Table 2 Accent 6" w:uiPriority="47"/>
+    <w:lsdException w:name="List Table 3 Accent 6" w:uiPriority="48"/>
+    <w:lsdException w:name="List Table 4 Accent 6" w:uiPriority="49"/>
+    <w:lsdException w:name="List Table 5 Dark Accent 6" w:uiPriority="50"/>
+    <w:lsdException w:name="List Table 6 Colorful Accent 6" w:uiPriority="51"/>
+    <w:lsdException w:name="List Table 7 Colorful Accent 6" w:uiPriority="52"/>
   </w:latentStyles>
   <w:style w:type="paragraph" w:default="1" w:styleId="Normal">
     <w:name w:val="Normal"/>
@@ -652,7 +1088,6 @@
     <w:uiPriority w:val="99"/>
     <w:semiHidden/>
     <w:unhideWhenUsed/>
-    <w:qFormat/>
     <w:tblPr>
       <w:tblInd w:w="0" w:type="dxa"/>
       <w:tblCellMar>

</xml_diff>

<commit_message>
Final version. changed title/deleted error picture
</commit_message>
<xml_diff>
--- a/Project Review Documents/Review Template - Jared.docx
+++ b/Project Review Documents/Review Template - Jared.docx
@@ -1,6 +1,6 @@
 
 <file path=word/document.xml><?xml version="1.0" encoding="utf-8"?>
-<w:document xmlns:wpc="http://schemas.microsoft.com/office/word/2010/wordprocessingCanvas" xmlns:mc="http://schemas.openxmlformats.org/markup-compatibility/2006" xmlns:o="urn:schemas-microsoft-com:office:office" xmlns:r="http://schemas.openxmlformats.org/officeDocument/2006/relationships" xmlns:m="http://schemas.openxmlformats.org/officeDocument/2006/math" xmlns:v="urn:schemas-microsoft-com:vml" xmlns:wp14="http://schemas.microsoft.com/office/word/2010/wordprocessingDrawing" xmlns:wp="http://schemas.openxmlformats.org/drawingml/2006/wordprocessingDrawing" xmlns:w10="urn:schemas-microsoft-com:office:word" xmlns:w="http://schemas.openxmlformats.org/wordprocessingml/2006/main" xmlns:w14="http://schemas.microsoft.com/office/word/2010/wordml" xmlns:w15="http://schemas.microsoft.com/office/word/2012/wordml" xmlns:wpg="http://schemas.microsoft.com/office/word/2010/wordprocessingGroup" xmlns:wpi="http://schemas.microsoft.com/office/word/2010/wordprocessingInk" xmlns:wne="http://schemas.microsoft.com/office/word/2006/wordml" xmlns:wps="http://schemas.microsoft.com/office/word/2010/wordprocessingShape" mc:Ignorable="w14 w15 wp14">
+<w:document xmlns:ve="http://schemas.openxmlformats.org/markup-compatibility/2006" xmlns:o="urn:schemas-microsoft-com:office:office" xmlns:r="http://schemas.openxmlformats.org/officeDocument/2006/relationships" xmlns:m="http://schemas.openxmlformats.org/officeDocument/2006/math" xmlns:v="urn:schemas-microsoft-com:vml" xmlns:wp="http://schemas.openxmlformats.org/drawingml/2006/wordprocessingDrawing" xmlns:w10="urn:schemas-microsoft-com:office:word" xmlns:w="http://schemas.openxmlformats.org/wordprocessingml/2006/main" xmlns:wne="http://schemas.microsoft.com/office/word/2006/wordml">
   <w:body>
     <w:p/>
     <w:p>
@@ -32,18 +32,7 @@
         <w:jc w:val="center"/>
       </w:pPr>
       <w:r>
-        <w:t xml:space="preserve">Project </w:t>
-      </w:r>
-      <w:proofErr w:type="gramStart"/>
-      <w:r>
-        <w:t>Review</w:t>
-      </w:r>
-      <w:r>
-        <w:t>(</w:t>
-      </w:r>
-      <w:proofErr w:type="gramEnd"/>
-      <w:r>
-        <w:t>Still a work in progress)</w:t>
+        <w:t>Project Review</w:t>
       </w:r>
     </w:p>
     <w:p>
@@ -314,55 +303,6 @@
         </w:numPr>
       </w:pPr>
       <w:r>
-        <w:rPr>
-          <w:noProof/>
-        </w:rPr>
-        <w:drawing>
-          <wp:inline distT="0" distB="0" distL="0" distR="0" wp14:anchorId="0FE2E400" wp14:editId="6C64BB59">
-            <wp:extent cx="2598420" cy="2020993"/>
-            <wp:effectExtent l="0" t="0" r="0" b="0"/>
-            <wp:docPr id="1" name="Picture 1"/>
-            <wp:cNvGraphicFramePr>
-              <a:graphicFrameLocks xmlns:a="http://schemas.openxmlformats.org/drawingml/2006/main" noChangeAspect="1"/>
-            </wp:cNvGraphicFramePr>
-            <a:graphic xmlns:a="http://schemas.openxmlformats.org/drawingml/2006/main">
-              <a:graphicData uri="http://schemas.openxmlformats.org/drawingml/2006/picture">
-                <pic:pic xmlns:pic="http://schemas.openxmlformats.org/drawingml/2006/picture">
-                  <pic:nvPicPr>
-                    <pic:cNvPr id="1" name=""/>
-                    <pic:cNvPicPr/>
-                  </pic:nvPicPr>
-                  <pic:blipFill>
-                    <a:blip r:embed="rId5"/>
-                    <a:stretch>
-                      <a:fillRect/>
-                    </a:stretch>
-                  </pic:blipFill>
-                  <pic:spPr>
-                    <a:xfrm>
-                      <a:off x="0" y="0"/>
-                      <a:ext cx="2606164" cy="2027016"/>
-                    </a:xfrm>
-                    <a:prstGeom prst="rect">
-                      <a:avLst/>
-                    </a:prstGeom>
-                  </pic:spPr>
-                </pic:pic>
-              </a:graphicData>
-            </a:graphic>
-          </wp:inline>
-        </w:drawing>
-      </w:r>
-    </w:p>
-    <w:p>
-      <w:pPr>
-        <w:pStyle w:val="ListParagraph"/>
-        <w:numPr>
-          <w:ilvl w:val="0"/>
-          <w:numId w:val="1"/>
-        </w:numPr>
-      </w:pPr>
-      <w:r>
         <w:t>.</w:t>
       </w:r>
       <w:proofErr w:type="spellStart"/>
@@ -419,7 +359,6 @@
         </w:numPr>
       </w:pPr>
       <w:r>
-        <w:lastRenderedPageBreak/>
         <w:t>Line 54:</w:t>
       </w:r>
       <w:r>
@@ -521,7 +460,6 @@
         <w:t>) thoroughly, it should traverse through the vector.</w:t>
       </w:r>
     </w:p>
-    <w:p/>
     <w:p/>
     <w:sectPr>
       <w:pgSz w:w="12240" w:h="15840"/>
@@ -534,7 +472,7 @@
 </file>
 
 <file path=word/numbering.xml><?xml version="1.0" encoding="utf-8"?>
-<w:numbering xmlns:wpc="http://schemas.microsoft.com/office/word/2010/wordprocessingCanvas" xmlns:mc="http://schemas.openxmlformats.org/markup-compatibility/2006" xmlns:o="urn:schemas-microsoft-com:office:office" xmlns:r="http://schemas.openxmlformats.org/officeDocument/2006/relationships" xmlns:m="http://schemas.openxmlformats.org/officeDocument/2006/math" xmlns:v="urn:schemas-microsoft-com:vml" xmlns:wp14="http://schemas.microsoft.com/office/word/2010/wordprocessingDrawing" xmlns:wp="http://schemas.openxmlformats.org/drawingml/2006/wordprocessingDrawing" xmlns:w10="urn:schemas-microsoft-com:office:word" xmlns:w="http://schemas.openxmlformats.org/wordprocessingml/2006/main" xmlns:w14="http://schemas.microsoft.com/office/word/2010/wordml" xmlns:w15="http://schemas.microsoft.com/office/word/2012/wordml" xmlns:wpg="http://schemas.microsoft.com/office/word/2010/wordprocessingGroup" xmlns:wpi="http://schemas.microsoft.com/office/word/2010/wordprocessingInk" xmlns:wne="http://schemas.microsoft.com/office/word/2006/wordml" xmlns:wps="http://schemas.microsoft.com/office/word/2010/wordprocessingShape" mc:Ignorable="w14 w15 wp14">
+<w:numbering xmlns:ve="http://schemas.openxmlformats.org/markup-compatibility/2006" xmlns:o="urn:schemas-microsoft-com:office:office" xmlns:r="http://schemas.openxmlformats.org/officeDocument/2006/relationships" xmlns:m="http://schemas.openxmlformats.org/officeDocument/2006/math" xmlns:v="urn:schemas-microsoft-com:vml" xmlns:wp="http://schemas.openxmlformats.org/drawingml/2006/wordprocessingDrawing" xmlns:w10="urn:schemas-microsoft-com:office:word" xmlns:w="http://schemas.openxmlformats.org/wordprocessingml/2006/main" xmlns:wne="http://schemas.microsoft.com/office/word/2006/wordml">
   <w:abstractNum w:abstractNumId="0">
     <w:nsid w:val="737A5CC3"/>
     <w:multiLevelType w:val="hybridMultilevel"/>
@@ -680,7 +618,7 @@
 </file>
 
 <file path=word/styles.xml><?xml version="1.0" encoding="utf-8"?>
-<w:styles xmlns:mc="http://schemas.openxmlformats.org/markup-compatibility/2006" xmlns:r="http://schemas.openxmlformats.org/officeDocument/2006/relationships" xmlns:w="http://schemas.openxmlformats.org/wordprocessingml/2006/main" xmlns:w14="http://schemas.microsoft.com/office/word/2010/wordml" xmlns:w15="http://schemas.microsoft.com/office/word/2012/wordml" mc:Ignorable="w14 w15">
+<w:styles xmlns:r="http://schemas.openxmlformats.org/officeDocument/2006/relationships" xmlns:w="http://schemas.openxmlformats.org/wordprocessingml/2006/main">
   <w:docDefaults>
     <w:rPrDefault>
       <w:rPr>
@@ -696,378 +634,144 @@
       </w:pPr>
     </w:pPrDefault>
   </w:docDefaults>
-  <w:latentStyles w:defLockedState="0" w:defUIPriority="99" w:defSemiHidden="0" w:defUnhideWhenUsed="0" w:defQFormat="0" w:count="371">
-    <w:lsdException w:name="Normal" w:uiPriority="0" w:qFormat="1"/>
-    <w:lsdException w:name="heading 1" w:uiPriority="9" w:qFormat="1"/>
-    <w:lsdException w:name="heading 2" w:semiHidden="1" w:uiPriority="9" w:unhideWhenUsed="1" w:qFormat="1"/>
-    <w:lsdException w:name="heading 3" w:semiHidden="1" w:uiPriority="9" w:unhideWhenUsed="1" w:qFormat="1"/>
-    <w:lsdException w:name="heading 4" w:semiHidden="1" w:uiPriority="9" w:unhideWhenUsed="1" w:qFormat="1"/>
-    <w:lsdException w:name="heading 5" w:semiHidden="1" w:uiPriority="9" w:unhideWhenUsed="1" w:qFormat="1"/>
-    <w:lsdException w:name="heading 6" w:semiHidden="1" w:uiPriority="9" w:unhideWhenUsed="1" w:qFormat="1"/>
-    <w:lsdException w:name="heading 7" w:semiHidden="1" w:uiPriority="9" w:unhideWhenUsed="1" w:qFormat="1"/>
-    <w:lsdException w:name="heading 8" w:semiHidden="1" w:uiPriority="9" w:unhideWhenUsed="1" w:qFormat="1"/>
-    <w:lsdException w:name="heading 9" w:semiHidden="1" w:uiPriority="9" w:unhideWhenUsed="1" w:qFormat="1"/>
-    <w:lsdException w:name="index 1" w:semiHidden="1" w:unhideWhenUsed="1"/>
-    <w:lsdException w:name="index 2" w:semiHidden="1" w:unhideWhenUsed="1"/>
-    <w:lsdException w:name="index 3" w:semiHidden="1" w:unhideWhenUsed="1"/>
-    <w:lsdException w:name="index 4" w:semiHidden="1" w:unhideWhenUsed="1"/>
-    <w:lsdException w:name="index 5" w:semiHidden="1" w:unhideWhenUsed="1"/>
-    <w:lsdException w:name="index 6" w:semiHidden="1" w:unhideWhenUsed="1"/>
-    <w:lsdException w:name="index 7" w:semiHidden="1" w:unhideWhenUsed="1"/>
-    <w:lsdException w:name="index 8" w:semiHidden="1" w:unhideWhenUsed="1"/>
-    <w:lsdException w:name="index 9" w:semiHidden="1" w:unhideWhenUsed="1"/>
-    <w:lsdException w:name="toc 1" w:semiHidden="1" w:uiPriority="39" w:unhideWhenUsed="1"/>
-    <w:lsdException w:name="toc 2" w:semiHidden="1" w:uiPriority="39" w:unhideWhenUsed="1"/>
-    <w:lsdException w:name="toc 3" w:semiHidden="1" w:uiPriority="39" w:unhideWhenUsed="1"/>
-    <w:lsdException w:name="toc 4" w:semiHidden="1" w:uiPriority="39" w:unhideWhenUsed="1"/>
-    <w:lsdException w:name="toc 5" w:semiHidden="1" w:uiPriority="39" w:unhideWhenUsed="1"/>
-    <w:lsdException w:name="toc 6" w:semiHidden="1" w:uiPriority="39" w:unhideWhenUsed="1"/>
-    <w:lsdException w:name="toc 7" w:semiHidden="1" w:uiPriority="39" w:unhideWhenUsed="1"/>
-    <w:lsdException w:name="toc 8" w:semiHidden="1" w:uiPriority="39" w:unhideWhenUsed="1"/>
-    <w:lsdException w:name="toc 9" w:semiHidden="1" w:uiPriority="39" w:unhideWhenUsed="1"/>
-    <w:lsdException w:name="Normal Indent" w:semiHidden="1" w:unhideWhenUsed="1"/>
-    <w:lsdException w:name="footnote text" w:semiHidden="1" w:unhideWhenUsed="1"/>
-    <w:lsdException w:name="annotation text" w:semiHidden="1" w:unhideWhenUsed="1"/>
-    <w:lsdException w:name="header" w:semiHidden="1" w:unhideWhenUsed="1"/>
-    <w:lsdException w:name="footer" w:semiHidden="1" w:unhideWhenUsed="1"/>
-    <w:lsdException w:name="index heading" w:semiHidden="1" w:unhideWhenUsed="1"/>
-    <w:lsdException w:name="caption" w:semiHidden="1" w:uiPriority="35" w:unhideWhenUsed="1" w:qFormat="1"/>
-    <w:lsdException w:name="table of figures" w:semiHidden="1" w:unhideWhenUsed="1"/>
-    <w:lsdException w:name="envelope address" w:semiHidden="1" w:unhideWhenUsed="1"/>
-    <w:lsdException w:name="envelope return" w:semiHidden="1" w:unhideWhenUsed="1"/>
-    <w:lsdException w:name="footnote reference" w:semiHidden="1" w:unhideWhenUsed="1"/>
-    <w:lsdException w:name="annotation reference" w:semiHidden="1" w:unhideWhenUsed="1"/>
-    <w:lsdException w:name="line number" w:semiHidden="1" w:unhideWhenUsed="1"/>
-    <w:lsdException w:name="page number" w:semiHidden="1" w:unhideWhenUsed="1"/>
-    <w:lsdException w:name="endnote reference" w:semiHidden="1" w:unhideWhenUsed="1"/>
-    <w:lsdException w:name="endnote text" w:semiHidden="1" w:unhideWhenUsed="1"/>
-    <w:lsdException w:name="table of authorities" w:semiHidden="1" w:unhideWhenUsed="1"/>
-    <w:lsdException w:name="macro" w:semiHidden="1" w:unhideWhenUsed="1"/>
-    <w:lsdException w:name="toa heading" w:semiHidden="1" w:unhideWhenUsed="1"/>
-    <w:lsdException w:name="List" w:semiHidden="1" w:unhideWhenUsed="1"/>
-    <w:lsdException w:name="List Bullet" w:semiHidden="1" w:unhideWhenUsed="1"/>
-    <w:lsdException w:name="List Number" w:semiHidden="1" w:unhideWhenUsed="1"/>
-    <w:lsdException w:name="List 2" w:semiHidden="1" w:unhideWhenUsed="1"/>
-    <w:lsdException w:name="List 3" w:semiHidden="1" w:unhideWhenUsed="1"/>
-    <w:lsdException w:name="List 4" w:semiHidden="1" w:unhideWhenUsed="1"/>
-    <w:lsdException w:name="List 5" w:semiHidden="1" w:unhideWhenUsed="1"/>
-    <w:lsdException w:name="List Bullet 2" w:semiHidden="1" w:unhideWhenUsed="1"/>
-    <w:lsdException w:name="List Bullet 3" w:semiHidden="1" w:unhideWhenUsed="1"/>
-    <w:lsdException w:name="List Bullet 4" w:semiHidden="1" w:unhideWhenUsed="1"/>
-    <w:lsdException w:name="List Bullet 5" w:semiHidden="1" w:unhideWhenUsed="1"/>
-    <w:lsdException w:name="List Number 2" w:semiHidden="1" w:unhideWhenUsed="1"/>
-    <w:lsdException w:name="List Number 3" w:semiHidden="1" w:unhideWhenUsed="1"/>
-    <w:lsdException w:name="List Number 4" w:semiHidden="1" w:unhideWhenUsed="1"/>
-    <w:lsdException w:name="List Number 5" w:semiHidden="1" w:unhideWhenUsed="1"/>
-    <w:lsdException w:name="Title" w:uiPriority="10" w:qFormat="1"/>
-    <w:lsdException w:name="Closing" w:semiHidden="1" w:unhideWhenUsed="1"/>
-    <w:lsdException w:name="Signature" w:semiHidden="1" w:unhideWhenUsed="1"/>
-    <w:lsdException w:name="Default Paragraph Font" w:semiHidden="1" w:uiPriority="1" w:unhideWhenUsed="1"/>
-    <w:lsdException w:name="Body Text" w:semiHidden="1" w:unhideWhenUsed="1"/>
-    <w:lsdException w:name="Body Text Indent" w:semiHidden="1" w:unhideWhenUsed="1"/>
-    <w:lsdException w:name="List Continue" w:semiHidden="1" w:unhideWhenUsed="1"/>
-    <w:lsdException w:name="List Continue 2" w:semiHidden="1" w:unhideWhenUsed="1"/>
-    <w:lsdException w:name="List Continue 3" w:semiHidden="1" w:unhideWhenUsed="1"/>
-    <w:lsdException w:name="List Continue 4" w:semiHidden="1" w:unhideWhenUsed="1"/>
-    <w:lsdException w:name="List Continue 5" w:semiHidden="1" w:unhideWhenUsed="1"/>
-    <w:lsdException w:name="Message Header" w:semiHidden="1" w:unhideWhenUsed="1"/>
-    <w:lsdException w:name="Subtitle" w:uiPriority="11" w:qFormat="1"/>
-    <w:lsdException w:name="Salutation" w:semiHidden="1" w:unhideWhenUsed="1"/>
-    <w:lsdException w:name="Date" w:semiHidden="1" w:unhideWhenUsed="1"/>
-    <w:lsdException w:name="Body Text First Indent" w:semiHidden="1" w:unhideWhenUsed="1"/>
-    <w:lsdException w:name="Body Text First Indent 2" w:semiHidden="1" w:unhideWhenUsed="1"/>
-    <w:lsdException w:name="Note Heading" w:semiHidden="1" w:unhideWhenUsed="1"/>
-    <w:lsdException w:name="Body Text 2" w:semiHidden="1" w:unhideWhenUsed="1"/>
-    <w:lsdException w:name="Body Text 3" w:semiHidden="1" w:unhideWhenUsed="1"/>
-    <w:lsdException w:name="Body Text Indent 2" w:semiHidden="1" w:unhideWhenUsed="1"/>
-    <w:lsdException w:name="Body Text Indent 3" w:semiHidden="1" w:unhideWhenUsed="1"/>
-    <w:lsdException w:name="Block Text" w:semiHidden="1" w:unhideWhenUsed="1"/>
-    <w:lsdException w:name="Hyperlink" w:semiHidden="1" w:unhideWhenUsed="1"/>
-    <w:lsdException w:name="FollowedHyperlink" w:semiHidden="1" w:unhideWhenUsed="1"/>
-    <w:lsdException w:name="Strong" w:uiPriority="22" w:qFormat="1"/>
-    <w:lsdException w:name="Emphasis" w:uiPriority="20" w:qFormat="1"/>
-    <w:lsdException w:name="Document Map" w:semiHidden="1" w:unhideWhenUsed="1"/>
-    <w:lsdException w:name="Plain Text" w:semiHidden="1" w:unhideWhenUsed="1"/>
-    <w:lsdException w:name="E-mail Signature" w:semiHidden="1" w:unhideWhenUsed="1"/>
-    <w:lsdException w:name="HTML Top of Form" w:semiHidden="1" w:unhideWhenUsed="1"/>
-    <w:lsdException w:name="HTML Bottom of Form" w:semiHidden="1" w:unhideWhenUsed="1"/>
-    <w:lsdException w:name="Normal (Web)" w:semiHidden="1" w:unhideWhenUsed="1"/>
-    <w:lsdException w:name="HTML Acronym" w:semiHidden="1" w:unhideWhenUsed="1"/>
-    <w:lsdException w:name="HTML Address" w:semiHidden="1" w:unhideWhenUsed="1"/>
-    <w:lsdException w:name="HTML Cite" w:semiHidden="1" w:unhideWhenUsed="1"/>
-    <w:lsdException w:name="HTML Code" w:semiHidden="1" w:unhideWhenUsed="1"/>
-    <w:lsdException w:name="HTML Definition" w:semiHidden="1" w:unhideWhenUsed="1"/>
-    <w:lsdException w:name="HTML Keyboard" w:semiHidden="1" w:unhideWhenUsed="1"/>
-    <w:lsdException w:name="HTML Preformatted" w:semiHidden="1" w:unhideWhenUsed="1"/>
-    <w:lsdException w:name="HTML Sample" w:semiHidden="1" w:unhideWhenUsed="1"/>
-    <w:lsdException w:name="HTML Typewriter" w:semiHidden="1" w:unhideWhenUsed="1"/>
-    <w:lsdException w:name="HTML Variable" w:semiHidden="1" w:unhideWhenUsed="1"/>
-    <w:lsdException w:name="Normal Table" w:semiHidden="1" w:unhideWhenUsed="1"/>
-    <w:lsdException w:name="annotation subject" w:semiHidden="1" w:unhideWhenUsed="1"/>
-    <w:lsdException w:name="No List" w:semiHidden="1" w:unhideWhenUsed="1"/>
-    <w:lsdException w:name="Outline List 1" w:semiHidden="1" w:unhideWhenUsed="1"/>
-    <w:lsdException w:name="Outline List 2" w:semiHidden="1" w:unhideWhenUsed="1"/>
-    <w:lsdException w:name="Outline List 3" w:semiHidden="1" w:unhideWhenUsed="1"/>
-    <w:lsdException w:name="Table Simple 1" w:semiHidden="1" w:unhideWhenUsed="1"/>
-    <w:lsdException w:name="Table Simple 2" w:semiHidden="1" w:unhideWhenUsed="1"/>
-    <w:lsdException w:name="Table Simple 3" w:semiHidden="1" w:unhideWhenUsed="1"/>
-    <w:lsdException w:name="Table Classic 1" w:semiHidden="1" w:unhideWhenUsed="1"/>
-    <w:lsdException w:name="Table Classic 2" w:semiHidden="1" w:unhideWhenUsed="1"/>
-    <w:lsdException w:name="Table Classic 3" w:semiHidden="1" w:unhideWhenUsed="1"/>
-    <w:lsdException w:name="Table Classic 4" w:semiHidden="1" w:unhideWhenUsed="1"/>
-    <w:lsdException w:name="Table Colorful 1" w:semiHidden="1" w:unhideWhenUsed="1"/>
-    <w:lsdException w:name="Table Colorful 2" w:semiHidden="1" w:unhideWhenUsed="1"/>
-    <w:lsdException w:name="Table Colorful 3" w:semiHidden="1" w:unhideWhenUsed="1"/>
-    <w:lsdException w:name="Table Columns 1" w:semiHidden="1" w:unhideWhenUsed="1"/>
-    <w:lsdException w:name="Table Columns 2" w:semiHidden="1" w:unhideWhenUsed="1"/>
-    <w:lsdException w:name="Table Columns 3" w:semiHidden="1" w:unhideWhenUsed="1"/>
-    <w:lsdException w:name="Table Columns 4" w:semiHidden="1" w:unhideWhenUsed="1"/>
-    <w:lsdException w:name="Table Columns 5" w:semiHidden="1" w:unhideWhenUsed="1"/>
-    <w:lsdException w:name="Table Grid 1" w:semiHidden="1" w:unhideWhenUsed="1"/>
-    <w:lsdException w:name="Table Grid 2" w:semiHidden="1" w:unhideWhenUsed="1"/>
-    <w:lsdException w:name="Table Grid 3" w:semiHidden="1" w:unhideWhenUsed="1"/>
-    <w:lsdException w:name="Table Grid 4" w:semiHidden="1" w:unhideWhenUsed="1"/>
-    <w:lsdException w:name="Table Grid 5" w:semiHidden="1" w:unhideWhenUsed="1"/>
-    <w:lsdException w:name="Table Grid 6" w:semiHidden="1" w:unhideWhenUsed="1"/>
-    <w:lsdException w:name="Table Grid 7" w:semiHidden="1" w:unhideWhenUsed="1"/>
-    <w:lsdException w:name="Table Grid 8" w:semiHidden="1" w:unhideWhenUsed="1"/>
-    <w:lsdException w:name="Table List 1" w:semiHidden="1" w:unhideWhenUsed="1"/>
-    <w:lsdException w:name="Table List 2" w:semiHidden="1" w:unhideWhenUsed="1"/>
-    <w:lsdException w:name="Table List 3" w:semiHidden="1" w:unhideWhenUsed="1"/>
-    <w:lsdException w:name="Table List 4" w:semiHidden="1" w:unhideWhenUsed="1"/>
-    <w:lsdException w:name="Table List 5" w:semiHidden="1" w:unhideWhenUsed="1"/>
-    <w:lsdException w:name="Table List 6" w:semiHidden="1" w:unhideWhenUsed="1"/>
-    <w:lsdException w:name="Table List 7" w:semiHidden="1" w:unhideWhenUsed="1"/>
-    <w:lsdException w:name="Table List 8" w:semiHidden="1" w:unhideWhenUsed="1"/>
-    <w:lsdException w:name="Table 3D effects 1" w:semiHidden="1" w:unhideWhenUsed="1"/>
-    <w:lsdException w:name="Table 3D effects 2" w:semiHidden="1" w:unhideWhenUsed="1"/>
-    <w:lsdException w:name="Table 3D effects 3" w:semiHidden="1" w:unhideWhenUsed="1"/>
-    <w:lsdException w:name="Table Contemporary" w:semiHidden="1" w:unhideWhenUsed="1"/>
-    <w:lsdException w:name="Table Elegant" w:semiHidden="1" w:unhideWhenUsed="1"/>
-    <w:lsdException w:name="Table Professional" w:semiHidden="1" w:unhideWhenUsed="1"/>
-    <w:lsdException w:name="Table Subtle 1" w:semiHidden="1" w:unhideWhenUsed="1"/>
-    <w:lsdException w:name="Table Subtle 2" w:semiHidden="1" w:unhideWhenUsed="1"/>
-    <w:lsdException w:name="Table Web 1" w:semiHidden="1" w:unhideWhenUsed="1"/>
-    <w:lsdException w:name="Table Web 2" w:semiHidden="1" w:unhideWhenUsed="1"/>
-    <w:lsdException w:name="Table Web 3" w:semiHidden="1" w:unhideWhenUsed="1"/>
-    <w:lsdException w:name="Balloon Text" w:semiHidden="1" w:unhideWhenUsed="1"/>
-    <w:lsdException w:name="Table Grid" w:uiPriority="59"/>
-    <w:lsdException w:name="Table Theme" w:semiHidden="1" w:unhideWhenUsed="1"/>
-    <w:lsdException w:name="Placeholder Text" w:semiHidden="1"/>
-    <w:lsdException w:name="No Spacing" w:uiPriority="1" w:qFormat="1"/>
-    <w:lsdException w:name="Light Shading" w:uiPriority="60"/>
-    <w:lsdException w:name="Light List" w:uiPriority="61"/>
-    <w:lsdException w:name="Light Grid" w:uiPriority="62"/>
-    <w:lsdException w:name="Medium Shading 1" w:uiPriority="63"/>
-    <w:lsdException w:name="Medium Shading 2" w:uiPriority="64"/>
-    <w:lsdException w:name="Medium List 1" w:uiPriority="65"/>
-    <w:lsdException w:name="Medium List 2" w:uiPriority="66"/>
-    <w:lsdException w:name="Medium Grid 1" w:uiPriority="67"/>
-    <w:lsdException w:name="Medium Grid 2" w:uiPriority="68"/>
-    <w:lsdException w:name="Medium Grid 3" w:uiPriority="69"/>
-    <w:lsdException w:name="Dark List" w:uiPriority="70"/>
-    <w:lsdException w:name="Colorful Shading" w:uiPriority="71"/>
-    <w:lsdException w:name="Colorful List" w:uiPriority="72"/>
-    <w:lsdException w:name="Colorful Grid" w:uiPriority="73"/>
-    <w:lsdException w:name="Light Shading Accent 1" w:uiPriority="60"/>
-    <w:lsdException w:name="Light List Accent 1" w:uiPriority="61"/>
-    <w:lsdException w:name="Light Grid Accent 1" w:uiPriority="62"/>
-    <w:lsdException w:name="Medium Shading 1 Accent 1" w:uiPriority="63"/>
-    <w:lsdException w:name="Medium Shading 2 Accent 1" w:uiPriority="64"/>
-    <w:lsdException w:name="Medium List 1 Accent 1" w:uiPriority="65"/>
-    <w:lsdException w:name="Revision" w:semiHidden="1"/>
-    <w:lsdException w:name="List Paragraph" w:uiPriority="34" w:qFormat="1"/>
-    <w:lsdException w:name="Quote" w:uiPriority="29" w:qFormat="1"/>
-    <w:lsdException w:name="Intense Quote" w:uiPriority="30" w:qFormat="1"/>
-    <w:lsdException w:name="Medium List 2 Accent 1" w:uiPriority="66"/>
-    <w:lsdException w:name="Medium Grid 1 Accent 1" w:uiPriority="67"/>
-    <w:lsdException w:name="Medium Grid 2 Accent 1" w:uiPriority="68"/>
-    <w:lsdException w:name="Medium Grid 3 Accent 1" w:uiPriority="69"/>
-    <w:lsdException w:name="Dark List Accent 1" w:uiPriority="70"/>
-    <w:lsdException w:name="Colorful Shading Accent 1" w:uiPriority="71"/>
-    <w:lsdException w:name="Colorful List Accent 1" w:uiPriority="72"/>
-    <w:lsdException w:name="Colorful Grid Accent 1" w:uiPriority="73"/>
-    <w:lsdException w:name="Light Shading Accent 2" w:uiPriority="60"/>
-    <w:lsdException w:name="Light List Accent 2" w:uiPriority="61"/>
-    <w:lsdException w:name="Light Grid Accent 2" w:uiPriority="62"/>
-    <w:lsdException w:name="Medium Shading 1 Accent 2" w:uiPriority="63"/>
-    <w:lsdException w:name="Medium Shading 2 Accent 2" w:uiPriority="64"/>
-    <w:lsdException w:name="Medium List 1 Accent 2" w:uiPriority="65"/>
-    <w:lsdException w:name="Medium List 2 Accent 2" w:uiPriority="66"/>
-    <w:lsdException w:name="Medium Grid 1 Accent 2" w:uiPriority="67"/>
-    <w:lsdException w:name="Medium Grid 2 Accent 2" w:uiPriority="68"/>
-    <w:lsdException w:name="Medium Grid 3 Accent 2" w:uiPriority="69"/>
-    <w:lsdException w:name="Dark List Accent 2" w:uiPriority="70"/>
-    <w:lsdException w:name="Colorful Shading Accent 2" w:uiPriority="71"/>
-    <w:lsdException w:name="Colorful List Accent 2" w:uiPriority="72"/>
-    <w:lsdException w:name="Colorful Grid Accent 2" w:uiPriority="73"/>
-    <w:lsdException w:name="Light Shading Accent 3" w:uiPriority="60"/>
-    <w:lsdException w:name="Light List Accent 3" w:uiPriority="61"/>
-    <w:lsdException w:name="Light Grid Accent 3" w:uiPriority="62"/>
-    <w:lsdException w:name="Medium Shading 1 Accent 3" w:uiPriority="63"/>
-    <w:lsdException w:name="Medium Shading 2 Accent 3" w:uiPriority="64"/>
-    <w:lsdException w:name="Medium List 1 Accent 3" w:uiPriority="65"/>
-    <w:lsdException w:name="Medium List 2 Accent 3" w:uiPriority="66"/>
-    <w:lsdException w:name="Medium Grid 1 Accent 3" w:uiPriority="67"/>
-    <w:lsdException w:name="Medium Grid 2 Accent 3" w:uiPriority="68"/>
-    <w:lsdException w:name="Medium Grid 3 Accent 3" w:uiPriority="69"/>
-    <w:lsdException w:name="Dark List Accent 3" w:uiPriority="70"/>
-    <w:lsdException w:name="Colorful Shading Accent 3" w:uiPriority="71"/>
-    <w:lsdException w:name="Colorful List Accent 3" w:uiPriority="72"/>
-    <w:lsdException w:name="Colorful Grid Accent 3" w:uiPriority="73"/>
-    <w:lsdException w:name="Light Shading Accent 4" w:uiPriority="60"/>
-    <w:lsdException w:name="Light List Accent 4" w:uiPriority="61"/>
-    <w:lsdException w:name="Light Grid Accent 4" w:uiPriority="62"/>
-    <w:lsdException w:name="Medium Shading 1 Accent 4" w:uiPriority="63"/>
-    <w:lsdException w:name="Medium Shading 2 Accent 4" w:uiPriority="64"/>
-    <w:lsdException w:name="Medium List 1 Accent 4" w:uiPriority="65"/>
-    <w:lsdException w:name="Medium List 2 Accent 4" w:uiPriority="66"/>
-    <w:lsdException w:name="Medium Grid 1 Accent 4" w:uiPriority="67"/>
-    <w:lsdException w:name="Medium Grid 2 Accent 4" w:uiPriority="68"/>
-    <w:lsdException w:name="Medium Grid 3 Accent 4" w:uiPriority="69"/>
-    <w:lsdException w:name="Dark List Accent 4" w:uiPriority="70"/>
-    <w:lsdException w:name="Colorful Shading Accent 4" w:uiPriority="71"/>
-    <w:lsdException w:name="Colorful List Accent 4" w:uiPriority="72"/>
-    <w:lsdException w:name="Colorful Grid Accent 4" w:uiPriority="73"/>
-    <w:lsdException w:name="Light Shading Accent 5" w:uiPriority="60"/>
-    <w:lsdException w:name="Light List Accent 5" w:uiPriority="61"/>
-    <w:lsdException w:name="Light Grid Accent 5" w:uiPriority="62"/>
-    <w:lsdException w:name="Medium Shading 1 Accent 5" w:uiPriority="63"/>
-    <w:lsdException w:name="Medium Shading 2 Accent 5" w:uiPriority="64"/>
-    <w:lsdException w:name="Medium List 1 Accent 5" w:uiPriority="65"/>
-    <w:lsdException w:name="Medium List 2 Accent 5" w:uiPriority="66"/>
-    <w:lsdException w:name="Medium Grid 1 Accent 5" w:uiPriority="67"/>
-    <w:lsdException w:name="Medium Grid 2 Accent 5" w:uiPriority="68"/>
-    <w:lsdException w:name="Medium Grid 3 Accent 5" w:uiPriority="69"/>
-    <w:lsdException w:name="Dark List Accent 5" w:uiPriority="70"/>
-    <w:lsdException w:name="Colorful Shading Accent 5" w:uiPriority="71"/>
-    <w:lsdException w:name="Colorful List Accent 5" w:uiPriority="72"/>
-    <w:lsdException w:name="Colorful Grid Accent 5" w:uiPriority="73"/>
-    <w:lsdException w:name="Light Shading Accent 6" w:uiPriority="60"/>
-    <w:lsdException w:name="Light List Accent 6" w:uiPriority="61"/>
-    <w:lsdException w:name="Light Grid Accent 6" w:uiPriority="62"/>
-    <w:lsdException w:name="Medium Shading 1 Accent 6" w:uiPriority="63"/>
-    <w:lsdException w:name="Medium Shading 2 Accent 6" w:uiPriority="64"/>
-    <w:lsdException w:name="Medium List 1 Accent 6" w:uiPriority="65"/>
-    <w:lsdException w:name="Medium List 2 Accent 6" w:uiPriority="66"/>
-    <w:lsdException w:name="Medium Grid 1 Accent 6" w:uiPriority="67"/>
-    <w:lsdException w:name="Medium Grid 2 Accent 6" w:uiPriority="68"/>
-    <w:lsdException w:name="Medium Grid 3 Accent 6" w:uiPriority="69"/>
-    <w:lsdException w:name="Dark List Accent 6" w:uiPriority="70"/>
-    <w:lsdException w:name="Colorful Shading Accent 6" w:uiPriority="71"/>
-    <w:lsdException w:name="Colorful List Accent 6" w:uiPriority="72"/>
-    <w:lsdException w:name="Colorful Grid Accent 6" w:uiPriority="73"/>
-    <w:lsdException w:name="Subtle Emphasis" w:uiPriority="19" w:qFormat="1"/>
-    <w:lsdException w:name="Intense Emphasis" w:uiPriority="21" w:qFormat="1"/>
-    <w:lsdException w:name="Subtle Reference" w:uiPriority="31" w:qFormat="1"/>
-    <w:lsdException w:name="Intense Reference" w:uiPriority="32" w:qFormat="1"/>
-    <w:lsdException w:name="Book Title" w:uiPriority="33" w:qFormat="1"/>
-    <w:lsdException w:name="Bibliography" w:semiHidden="1" w:uiPriority="37" w:unhideWhenUsed="1"/>
-    <w:lsdException w:name="TOC Heading" w:semiHidden="1" w:uiPriority="39" w:unhideWhenUsed="1" w:qFormat="1"/>
-    <w:lsdException w:name="Plain Table 1" w:uiPriority="41"/>
-    <w:lsdException w:name="Plain Table 2" w:uiPriority="42"/>
-    <w:lsdException w:name="Plain Table 3" w:uiPriority="43"/>
-    <w:lsdException w:name="Plain Table 4" w:uiPriority="44"/>
-    <w:lsdException w:name="Plain Table 5" w:uiPriority="45"/>
-    <w:lsdException w:name="Grid Table Light" w:uiPriority="40"/>
-    <w:lsdException w:name="Grid Table 1 Light" w:uiPriority="46"/>
-    <w:lsdException w:name="Grid Table 2" w:uiPriority="47"/>
-    <w:lsdException w:name="Grid Table 3" w:uiPriority="48"/>
-    <w:lsdException w:name="Grid Table 4" w:uiPriority="49"/>
-    <w:lsdException w:name="Grid Table 5 Dark" w:uiPriority="50"/>
-    <w:lsdException w:name="Grid Table 6 Colorful" w:uiPriority="51"/>
-    <w:lsdException w:name="Grid Table 7 Colorful" w:uiPriority="52"/>
-    <w:lsdException w:name="Grid Table 1 Light Accent 1" w:uiPriority="46"/>
-    <w:lsdException w:name="Grid Table 2 Accent 1" w:uiPriority="47"/>
-    <w:lsdException w:name="Grid Table 3 Accent 1" w:uiPriority="48"/>
-    <w:lsdException w:name="Grid Table 4 Accent 1" w:uiPriority="49"/>
-    <w:lsdException w:name="Grid Table 5 Dark Accent 1" w:uiPriority="50"/>
-    <w:lsdException w:name="Grid Table 6 Colorful Accent 1" w:uiPriority="51"/>
-    <w:lsdException w:name="Grid Table 7 Colorful Accent 1" w:uiPriority="52"/>
-    <w:lsdException w:name="Grid Table 1 Light Accent 2" w:uiPriority="46"/>
-    <w:lsdException w:name="Grid Table 2 Accent 2" w:uiPriority="47"/>
-    <w:lsdException w:name="Grid Table 3 Accent 2" w:uiPriority="48"/>
-    <w:lsdException w:name="Grid Table 4 Accent 2" w:uiPriority="49"/>
-    <w:lsdException w:name="Grid Table 5 Dark Accent 2" w:uiPriority="50"/>
-    <w:lsdException w:name="Grid Table 6 Colorful Accent 2" w:uiPriority="51"/>
-    <w:lsdException w:name="Grid Table 7 Colorful Accent 2" w:uiPriority="52"/>
-    <w:lsdException w:name="Grid Table 1 Light Accent 3" w:uiPriority="46"/>
-    <w:lsdException w:name="Grid Table 2 Accent 3" w:uiPriority="47"/>
-    <w:lsdException w:name="Grid Table 3 Accent 3" w:uiPriority="48"/>
-    <w:lsdException w:name="Grid Table 4 Accent 3" w:uiPriority="49"/>
-    <w:lsdException w:name="Grid Table 5 Dark Accent 3" w:uiPriority="50"/>
-    <w:lsdException w:name="Grid Table 6 Colorful Accent 3" w:uiPriority="51"/>
-    <w:lsdException w:name="Grid Table 7 Colorful Accent 3" w:uiPriority="52"/>
-    <w:lsdException w:name="Grid Table 1 Light Accent 4" w:uiPriority="46"/>
-    <w:lsdException w:name="Grid Table 2 Accent 4" w:uiPriority="47"/>
-    <w:lsdException w:name="Grid Table 3 Accent 4" w:uiPriority="48"/>
-    <w:lsdException w:name="Grid Table 4 Accent 4" w:uiPriority="49"/>
-    <w:lsdException w:name="Grid Table 5 Dark Accent 4" w:uiPriority="50"/>
-    <w:lsdException w:name="Grid Table 6 Colorful Accent 4" w:uiPriority="51"/>
-    <w:lsdException w:name="Grid Table 7 Colorful Accent 4" w:uiPriority="52"/>
-    <w:lsdException w:name="Grid Table 1 Light Accent 5" w:uiPriority="46"/>
-    <w:lsdException w:name="Grid Table 2 Accent 5" w:uiPriority="47"/>
-    <w:lsdException w:name="Grid Table 3 Accent 5" w:uiPriority="48"/>
-    <w:lsdException w:name="Grid Table 4 Accent 5" w:uiPriority="49"/>
-    <w:lsdException w:name="Grid Table 5 Dark Accent 5" w:uiPriority="50"/>
-    <w:lsdException w:name="Grid Table 6 Colorful Accent 5" w:uiPriority="51"/>
-    <w:lsdException w:name="Grid Table 7 Colorful Accent 5" w:uiPriority="52"/>
-    <w:lsdException w:name="Grid Table 1 Light Accent 6" w:uiPriority="46"/>
-    <w:lsdException w:name="Grid Table 2 Accent 6" w:uiPriority="47"/>
-    <w:lsdException w:name="Grid Table 3 Accent 6" w:uiPriority="48"/>
-    <w:lsdException w:name="Grid Table 4 Accent 6" w:uiPriority="49"/>
-    <w:lsdException w:name="Grid Table 5 Dark Accent 6" w:uiPriority="50"/>
-    <w:lsdException w:name="Grid Table 6 Colorful Accent 6" w:uiPriority="51"/>
-    <w:lsdException w:name="Grid Table 7 Colorful Accent 6" w:uiPriority="52"/>
-    <w:lsdException w:name="List Table 1 Light" w:uiPriority="46"/>
-    <w:lsdException w:name="List Table 2" w:uiPriority="47"/>
-    <w:lsdException w:name="List Table 3" w:uiPriority="48"/>
-    <w:lsdException w:name="List Table 4" w:uiPriority="49"/>
-    <w:lsdException w:name="List Table 5 Dark" w:uiPriority="50"/>
-    <w:lsdException w:name="List Table 6 Colorful" w:uiPriority="51"/>
-    <w:lsdException w:name="List Table 7 Colorful" w:uiPriority="52"/>
-    <w:lsdException w:name="List Table 1 Light Accent 1" w:uiPriority="46"/>
-    <w:lsdException w:name="List Table 2 Accent 1" w:uiPriority="47"/>
-    <w:lsdException w:name="List Table 3 Accent 1" w:uiPriority="48"/>
-    <w:lsdException w:name="List Table 4 Accent 1" w:uiPriority="49"/>
-    <w:lsdException w:name="List Table 5 Dark Accent 1" w:uiPriority="50"/>
-    <w:lsdException w:name="List Table 6 Colorful Accent 1" w:uiPriority="51"/>
-    <w:lsdException w:name="List Table 7 Colorful Accent 1" w:uiPriority="52"/>
-    <w:lsdException w:name="List Table 1 Light Accent 2" w:uiPriority="46"/>
-    <w:lsdException w:name="List Table 2 Accent 2" w:uiPriority="47"/>
-    <w:lsdException w:name="List Table 3 Accent 2" w:uiPriority="48"/>
-    <w:lsdException w:name="List Table 4 Accent 2" w:uiPriority="49"/>
-    <w:lsdException w:name="List Table 5 Dark Accent 2" w:uiPriority="50"/>
-    <w:lsdException w:name="List Table 6 Colorful Accent 2" w:uiPriority="51"/>
-    <w:lsdException w:name="List Table 7 Colorful Accent 2" w:uiPriority="52"/>
-    <w:lsdException w:name="List Table 1 Light Accent 3" w:uiPriority="46"/>
-    <w:lsdException w:name="List Table 2 Accent 3" w:uiPriority="47"/>
-    <w:lsdException w:name="List Table 3 Accent 3" w:uiPriority="48"/>
-    <w:lsdException w:name="List Table 4 Accent 3" w:uiPriority="49"/>
-    <w:lsdException w:name="List Table 5 Dark Accent 3" w:uiPriority="50"/>
-    <w:lsdException w:name="List Table 6 Colorful Accent 3" w:uiPriority="51"/>
-    <w:lsdException w:name="List Table 7 Colorful Accent 3" w:uiPriority="52"/>
-    <w:lsdException w:name="List Table 1 Light Accent 4" w:uiPriority="46"/>
-    <w:lsdException w:name="List Table 2 Accent 4" w:uiPriority="47"/>
-    <w:lsdException w:name="List Table 3 Accent 4" w:uiPriority="48"/>
-    <w:lsdException w:name="List Table 4 Accent 4" w:uiPriority="49"/>
-    <w:lsdException w:name="List Table 5 Dark Accent 4" w:uiPriority="50"/>
-    <w:lsdException w:name="List Table 6 Colorful Accent 4" w:uiPriority="51"/>
-    <w:lsdException w:name="List Table 7 Colorful Accent 4" w:uiPriority="52"/>
-    <w:lsdException w:name="List Table 1 Light Accent 5" w:uiPriority="46"/>
-    <w:lsdException w:name="List Table 2 Accent 5" w:uiPriority="47"/>
-    <w:lsdException w:name="List Table 3 Accent 5" w:uiPriority="48"/>
-    <w:lsdException w:name="List Table 4 Accent 5" w:uiPriority="49"/>
-    <w:lsdException w:name="List Table 5 Dark Accent 5" w:uiPriority="50"/>
-    <w:lsdException w:name="List Table 6 Colorful Accent 5" w:uiPriority="51"/>
-    <w:lsdException w:name="List Table 7 Colorful Accent 5" w:uiPriority="52"/>
-    <w:lsdException w:name="List Table 1 Light Accent 6" w:uiPriority="46"/>
-    <w:lsdException w:name="List Table 2 Accent 6" w:uiPriority="47"/>
-    <w:lsdException w:name="List Table 3 Accent 6" w:uiPriority="48"/>
-    <w:lsdException w:name="List Table 4 Accent 6" w:uiPriority="49"/>
-    <w:lsdException w:name="List Table 5 Dark Accent 6" w:uiPriority="50"/>
-    <w:lsdException w:name="List Table 6 Colorful Accent 6" w:uiPriority="51"/>
-    <w:lsdException w:name="List Table 7 Colorful Accent 6" w:uiPriority="52"/>
+  <w:latentStyles w:defLockedState="0" w:defUIPriority="99" w:defSemiHidden="1" w:defUnhideWhenUsed="1" w:defQFormat="0" w:count="267">
+    <w:lsdException w:name="Normal" w:semiHidden="0" w:uiPriority="0" w:unhideWhenUsed="0" w:qFormat="1"/>
+    <w:lsdException w:name="heading 1" w:semiHidden="0" w:uiPriority="9" w:unhideWhenUsed="0" w:qFormat="1"/>
+    <w:lsdException w:name="heading 2" w:uiPriority="9" w:qFormat="1"/>
+    <w:lsdException w:name="heading 3" w:uiPriority="9" w:qFormat="1"/>
+    <w:lsdException w:name="heading 4" w:uiPriority="9" w:qFormat="1"/>
+    <w:lsdException w:name="heading 5" w:uiPriority="9" w:qFormat="1"/>
+    <w:lsdException w:name="heading 6" w:uiPriority="9" w:qFormat="1"/>
+    <w:lsdException w:name="heading 7" w:uiPriority="9" w:qFormat="1"/>
+    <w:lsdException w:name="heading 8" w:uiPriority="9" w:qFormat="1"/>
+    <w:lsdException w:name="heading 9" w:uiPriority="9" w:qFormat="1"/>
+    <w:lsdException w:name="toc 1" w:uiPriority="39"/>
+    <w:lsdException w:name="toc 2" w:uiPriority="39"/>
+    <w:lsdException w:name="toc 3" w:uiPriority="39"/>
+    <w:lsdException w:name="toc 4" w:uiPriority="39"/>
+    <w:lsdException w:name="toc 5" w:uiPriority="39"/>
+    <w:lsdException w:name="toc 6" w:uiPriority="39"/>
+    <w:lsdException w:name="toc 7" w:uiPriority="39"/>
+    <w:lsdException w:name="toc 8" w:uiPriority="39"/>
+    <w:lsdException w:name="toc 9" w:uiPriority="39"/>
+    <w:lsdException w:name="caption" w:uiPriority="35" w:qFormat="1"/>
+    <w:lsdException w:name="Title" w:semiHidden="0" w:uiPriority="10" w:unhideWhenUsed="0" w:qFormat="1"/>
+    <w:lsdException w:name="Default Paragraph Font" w:uiPriority="1"/>
+    <w:lsdException w:name="Subtitle" w:semiHidden="0" w:uiPriority="11" w:unhideWhenUsed="0" w:qFormat="1"/>
+    <w:lsdException w:name="Strong" w:semiHidden="0" w:uiPriority="22" w:unhideWhenUsed="0" w:qFormat="1"/>
+    <w:lsdException w:name="Emphasis" w:semiHidden="0" w:uiPriority="20" w:unhideWhenUsed="0" w:qFormat="1"/>
+    <w:lsdException w:name="Table Grid" w:semiHidden="0" w:uiPriority="59" w:unhideWhenUsed="0"/>
+    <w:lsdException w:name="Placeholder Text" w:unhideWhenUsed="0"/>
+    <w:lsdException w:name="No Spacing" w:semiHidden="0" w:uiPriority="1" w:unhideWhenUsed="0" w:qFormat="1"/>
+    <w:lsdException w:name="Light Shading" w:semiHidden="0" w:uiPriority="60" w:unhideWhenUsed="0"/>
+    <w:lsdException w:name="Light List" w:semiHidden="0" w:uiPriority="61" w:unhideWhenUsed="0"/>
+    <w:lsdException w:name="Light Grid" w:semiHidden="0" w:uiPriority="62" w:unhideWhenUsed="0"/>
+    <w:lsdException w:name="Medium Shading 1" w:semiHidden="0" w:uiPriority="63" w:unhideWhenUsed="0"/>
+    <w:lsdException w:name="Medium Shading 2" w:semiHidden="0" w:uiPriority="64" w:unhideWhenUsed="0"/>
+    <w:lsdException w:name="Medium List 1" w:semiHidden="0" w:uiPriority="65" w:unhideWhenUsed="0"/>
+    <w:lsdException w:name="Medium List 2" w:semiHidden="0" w:uiPriority="66" w:unhideWhenUsed="0"/>
+    <w:lsdException w:name="Medium Grid 1" w:semiHidden="0" w:uiPriority="67" w:unhideWhenUsed="0"/>
+    <w:lsdException w:name="Medium Grid 2" w:semiHidden="0" w:uiPriority="68" w:unhideWhenUsed="0"/>
+    <w:lsdException w:name="Medium Grid 3" w:semiHidden="0" w:uiPriority="69" w:unhideWhenUsed="0"/>
+    <w:lsdException w:name="Dark List" w:semiHidden="0" w:uiPriority="70" w:unhideWhenUsed="0"/>
+    <w:lsdException w:name="Colorful Shading" w:semiHidden="0" w:uiPriority="71" w:unhideWhenUsed="0"/>
+    <w:lsdException w:name="Colorful List" w:semiHidden="0" w:uiPriority="72" w:unhideWhenUsed="0"/>
+    <w:lsdException w:name="Colorful Grid" w:semiHidden="0" w:uiPriority="73" w:unhideWhenUsed="0"/>
+    <w:lsdException w:name="Light Shading Accent 1" w:semiHidden="0" w:uiPriority="60" w:unhideWhenUsed="0"/>
+    <w:lsdException w:name="Light List Accent 1" w:semiHidden="0" w:uiPriority="61" w:unhideWhenUsed="0"/>
+    <w:lsdException w:name="Light Grid Accent 1" w:semiHidden="0" w:uiPriority="62" w:unhideWhenUsed="0"/>
+    <w:lsdException w:name="Medium Shading 1 Accent 1" w:semiHidden="0" w:uiPriority="63" w:unhideWhenUsed="0"/>
+    <w:lsdException w:name="Medium Shading 2 Accent 1" w:semiHidden="0" w:uiPriority="64" w:unhideWhenUsed="0"/>
+    <w:lsdException w:name="Medium List 1 Accent 1" w:semiHidden="0" w:uiPriority="65" w:unhideWhenUsed="0"/>
+    <w:lsdException w:name="Revision" w:unhideWhenUsed="0"/>
+    <w:lsdException w:name="List Paragraph" w:semiHidden="0" w:uiPriority="34" w:unhideWhenUsed="0" w:qFormat="1"/>
+    <w:lsdException w:name="Quote" w:semiHidden="0" w:uiPriority="29" w:unhideWhenUsed="0" w:qFormat="1"/>
+    <w:lsdException w:name="Intense Quote" w:semiHidden="0" w:uiPriority="30" w:unhideWhenUsed="0" w:qFormat="1"/>
+    <w:lsdException w:name="Medium List 2 Accent 1" w:semiHidden="0" w:uiPriority="66" w:unhideWhenUsed="0"/>
+    <w:lsdException w:name="Medium Grid 1 Accent 1" w:semiHidden="0" w:uiPriority="67" w:unhideWhenUsed="0"/>
+    <w:lsdException w:name="Medium Grid 2 Accent 1" w:semiHidden="0" w:uiPriority="68" w:unhideWhenUsed="0"/>
+    <w:lsdException w:name="Medium Grid 3 Accent 1" w:semiHidden="0" w:uiPriority="69" w:unhideWhenUsed="0"/>
+    <w:lsdException w:name="Dark List Accent 1" w:semiHidden="0" w:uiPriority="70" w:unhideWhenUsed="0"/>
+    <w:lsdException w:name="Colorful Shading Accent 1" w:semiHidden="0" w:uiPriority="71" w:unhideWhenUsed="0"/>
+    <w:lsdException w:name="Colorful List Accent 1" w:semiHidden="0" w:uiPriority="72" w:unhideWhenUsed="0"/>
+    <w:lsdException w:name="Colorful Grid Accent 1" w:semiHidden="0" w:uiPriority="73" w:unhideWhenUsed="0"/>
+    <w:lsdException w:name="Light Shading Accent 2" w:semiHidden="0" w:uiPriority="60" w:unhideWhenUsed="0"/>
+    <w:lsdException w:name="Light List Accent 2" w:semiHidden="0" w:uiPriority="61" w:unhideWhenUsed="0"/>
+    <w:lsdException w:name="Light Grid Accent 2" w:semiHidden="0" w:uiPriority="62" w:unhideWhenUsed="0"/>
+    <w:lsdException w:name="Medium Shading 1 Accent 2" w:semiHidden="0" w:uiPriority="63" w:unhideWhenUsed="0"/>
+    <w:lsdException w:name="Medium Shading 2 Accent 2" w:semiHidden="0" w:uiPriority="64" w:unhideWhenUsed="0"/>
+    <w:lsdException w:name="Medium List 1 Accent 2" w:semiHidden="0" w:uiPriority="65" w:unhideWhenUsed="0"/>
+    <w:lsdException w:name="Medium List 2 Accent 2" w:semiHidden="0" w:uiPriority="66" w:unhideWhenUsed="0"/>
+    <w:lsdException w:name="Medium Grid 1 Accent 2" w:semiHidden="0" w:uiPriority="67" w:unhideWhenUsed="0"/>
+    <w:lsdException w:name="Medium Grid 2 Accent 2" w:semiHidden="0" w:uiPriority="68" w:unhideWhenUsed="0"/>
+    <w:lsdException w:name="Medium Grid 3 Accent 2" w:semiHidden="0" w:uiPriority="69" w:unhideWhenUsed="0"/>
+    <w:lsdException w:name="Dark List Accent 2" w:semiHidden="0" w:uiPriority="70" w:unhideWhenUsed="0"/>
+    <w:lsdException w:name="Colorful Shading Accent 2" w:semiHidden="0" w:uiPriority="71" w:unhideWhenUsed="0"/>
+    <w:lsdException w:name="Colorful List Accent 2" w:semiHidden="0" w:uiPriority="72" w:unhideWhenUsed="0"/>
+    <w:lsdException w:name="Colorful Grid Accent 2" w:semiHidden="0" w:uiPriority="73" w:unhideWhenUsed="0"/>
+    <w:lsdException w:name="Light Shading Accent 3" w:semiHidden="0" w:uiPriority="60" w:unhideWhenUsed="0"/>
+    <w:lsdException w:name="Light List Accent 3" w:semiHidden="0" w:uiPriority="61" w:unhideWhenUsed="0"/>
+    <w:lsdException w:name="Light Grid Accent 3" w:semiHidden="0" w:uiPriority="62" w:unhideWhenUsed="0"/>
+    <w:lsdException w:name="Medium Shading 1 Accent 3" w:semiHidden="0" w:uiPriority="63" w:unhideWhenUsed="0"/>
+    <w:lsdException w:name="Medium Shading 2 Accent 3" w:semiHidden="0" w:uiPriority="64" w:unhideWhenUsed="0"/>
+    <w:lsdException w:name="Medium List 1 Accent 3" w:semiHidden="0" w:uiPriority="65" w:unhideWhenUsed="0"/>
+    <w:lsdException w:name="Medium List 2 Accent 3" w:semiHidden="0" w:uiPriority="66" w:unhideWhenUsed="0"/>
+    <w:lsdException w:name="Medium Grid 1 Accent 3" w:semiHidden="0" w:uiPriority="67" w:unhideWhenUsed="0"/>
+    <w:lsdException w:name="Medium Grid 2 Accent 3" w:semiHidden="0" w:uiPriority="68" w:unhideWhenUsed="0"/>
+    <w:lsdException w:name="Medium Grid 3 Accent 3" w:semiHidden="0" w:uiPriority="69" w:unhideWhenUsed="0"/>
+    <w:lsdException w:name="Dark List Accent 3" w:semiHidden="0" w:uiPriority="70" w:unhideWhenUsed="0"/>
+    <w:lsdException w:name="Colorful Shading Accent 3" w:semiHidden="0" w:uiPriority="71" w:unhideWhenUsed="0"/>
+    <w:lsdException w:name="Colorful List Accent 3" w:semiHidden="0" w:uiPriority="72" w:unhideWhenUsed="0"/>
+    <w:lsdException w:name="Colorful Grid Accent 3" w:semiHidden="0" w:uiPriority="73" w:unhideWhenUsed="0"/>
+    <w:lsdException w:name="Light Shading Accent 4" w:semiHidden="0" w:uiPriority="60" w:unhideWhenUsed="0"/>
+    <w:lsdException w:name="Light List Accent 4" w:semiHidden="0" w:uiPriority="61" w:unhideWhenUsed="0"/>
+    <w:lsdException w:name="Light Grid Accent 4" w:semiHidden="0" w:uiPriority="62" w:unhideWhenUsed="0"/>
+    <w:lsdException w:name="Medium Shading 1 Accent 4" w:semiHidden="0" w:uiPriority="63" w:unhideWhenUsed="0"/>
+    <w:lsdException w:name="Medium Shading 2 Accent 4" w:semiHidden="0" w:uiPriority="64" w:unhideWhenUsed="0"/>
+    <w:lsdException w:name="Medium List 1 Accent 4" w:semiHidden="0" w:uiPriority="65" w:unhideWhenUsed="0"/>
+    <w:lsdException w:name="Medium List 2 Accent 4" w:semiHidden="0" w:uiPriority="66" w:unhideWhenUsed="0"/>
+    <w:lsdException w:name="Medium Grid 1 Accent 4" w:semiHidden="0" w:uiPriority="67" w:unhideWhenUsed="0"/>
+    <w:lsdException w:name="Medium Grid 2 Accent 4" w:semiHidden="0" w:uiPriority="68" w:unhideWhenUsed="0"/>
+    <w:lsdException w:name="Medium Grid 3 Accent 4" w:semiHidden="0" w:uiPriority="69" w:unhideWhenUsed="0"/>
+    <w:lsdException w:name="Dark List Accent 4" w:semiHidden="0" w:uiPriority="70" w:unhideWhenUsed="0"/>
+    <w:lsdException w:name="Colorful Shading Accent 4" w:semiHidden="0" w:uiPriority="71" w:unhideWhenUsed="0"/>
+    <w:lsdException w:name="Colorful List Accent 4" w:semiHidden="0" w:uiPriority="72" w:unhideWhenUsed="0"/>
+    <w:lsdException w:name="Colorful Grid Accent 4" w:semiHidden="0" w:uiPriority="73" w:unhideWhenUsed="0"/>
+    <w:lsdException w:name="Light Shading Accent 5" w:semiHidden="0" w:uiPriority="60" w:unhideWhenUsed="0"/>
+    <w:lsdException w:name="Light List Accent 5" w:semiHidden="0" w:uiPriority="61" w:unhideWhenUsed="0"/>
+    <w:lsdException w:name="Light Grid Accent 5" w:semiHidden="0" w:uiPriority="62" w:unhideWhenUsed="0"/>
+    <w:lsdException w:name="Medium Shading 1 Accent 5" w:semiHidden="0" w:uiPriority="63" w:unhideWhenUsed="0"/>
+    <w:lsdException w:name="Medium Shading 2 Accent 5" w:semiHidden="0" w:uiPriority="64" w:unhideWhenUsed="0"/>
+    <w:lsdException w:name="Medium List 1 Accent 5" w:semiHidden="0" w:uiPriority="65" w:unhideWhenUsed="0"/>
+    <w:lsdException w:name="Medium List 2 Accent 5" w:semiHidden="0" w:uiPriority="66" w:unhideWhenUsed="0"/>
+    <w:lsdException w:name="Medium Grid 1 Accent 5" w:semiHidden="0" w:uiPriority="67" w:unhideWhenUsed="0"/>
+    <w:lsdException w:name="Medium Grid 2 Accent 5" w:semiHidden="0" w:uiPriority="68" w:unhideWhenUsed="0"/>
+    <w:lsdException w:name="Medium Grid 3 Accent 5" w:semiHidden="0" w:uiPriority="69" w:unhideWhenUsed="0"/>
+    <w:lsdException w:name="Dark List Accent 5" w:semiHidden="0" w:uiPriority="70" w:unhideWhenUsed="0"/>
+    <w:lsdException w:name="Colorful Shading Accent 5" w:semiHidden="0" w:uiPriority="71" w:unhideWhenUsed="0"/>
+    <w:lsdException w:name="Colorful List Accent 5" w:semiHidden="0" w:uiPriority="72" w:unhideWhenUsed="0"/>
+    <w:lsdException w:name="Colorful Grid Accent 5" w:semiHidden="0" w:uiPriority="73" w:unhideWhenUsed="0"/>
+    <w:lsdException w:name="Light Shading Accent 6" w:semiHidden="0" w:uiPriority="60" w:unhideWhenUsed="0"/>
+    <w:lsdException w:name="Light List Accent 6" w:semiHidden="0" w:uiPriority="61" w:unhideWhenUsed="0"/>
+    <w:lsdException w:name="Light Grid Accent 6" w:semiHidden="0" w:uiPriority="62" w:unhideWhenUsed="0"/>
+    <w:lsdException w:name="Medium Shading 1 Accent 6" w:semiHidden="0" w:uiPriority="63" w:unhideWhenUsed="0"/>
+    <w:lsdException w:name="Medium Shading 2 Accent 6" w:semiHidden="0" w:uiPriority="64" w:unhideWhenUsed="0"/>
+    <w:lsdException w:name="Medium List 1 Accent 6" w:semiHidden="0" w:uiPriority="65" w:unhideWhenUsed="0"/>
+    <w:lsdException w:name="Medium List 2 Accent 6" w:semiHidden="0" w:uiPriority="66" w:unhideWhenUsed="0"/>
+    <w:lsdException w:name="Medium Grid 1 Accent 6" w:semiHidden="0" w:uiPriority="67" w:unhideWhenUsed="0"/>
+    <w:lsdException w:name="Medium Grid 2 Accent 6" w:semiHidden="0" w:uiPriority="68" w:unhideWhenUsed="0"/>
+    <w:lsdException w:name="Medium Grid 3 Accent 6" w:semiHidden="0" w:uiPriority="69" w:unhideWhenUsed="0"/>
+    <w:lsdException w:name="Dark List Accent 6" w:semiHidden="0" w:uiPriority="70" w:unhideWhenUsed="0"/>
+    <w:lsdException w:name="Colorful Shading Accent 6" w:semiHidden="0" w:uiPriority="71" w:unhideWhenUsed="0"/>
+    <w:lsdException w:name="Colorful List Accent 6" w:semiHidden="0" w:uiPriority="72" w:unhideWhenUsed="0"/>
+    <w:lsdException w:name="Colorful Grid Accent 6" w:semiHidden="0" w:uiPriority="73" w:unhideWhenUsed="0"/>
+    <w:lsdException w:name="Subtle Emphasis" w:semiHidden="0" w:uiPriority="19" w:unhideWhenUsed="0" w:qFormat="1"/>
+    <w:lsdException w:name="Intense Emphasis" w:semiHidden="0" w:uiPriority="21" w:unhideWhenUsed="0" w:qFormat="1"/>
+    <w:lsdException w:name="Subtle Reference" w:semiHidden="0" w:uiPriority="31" w:unhideWhenUsed="0" w:qFormat="1"/>
+    <w:lsdException w:name="Intense Reference" w:semiHidden="0" w:uiPriority="32" w:unhideWhenUsed="0" w:qFormat="1"/>
+    <w:lsdException w:name="Book Title" w:semiHidden="0" w:uiPriority="33" w:unhideWhenUsed="0" w:qFormat="1"/>
+    <w:lsdException w:name="Bibliography" w:uiPriority="37"/>
+    <w:lsdException w:name="TOC Heading" w:uiPriority="39" w:qFormat="1"/>
   </w:latentStyles>
   <w:style w:type="paragraph" w:default="1" w:styleId="Normal">
     <w:name w:val="Normal"/>
@@ -1088,6 +792,7 @@
     <w:uiPriority w:val="99"/>
     <w:semiHidden/>
     <w:unhideWhenUsed/>
+    <w:qFormat/>
     <w:tblPr>
       <w:tblInd w:w="0" w:type="dxa"/>
       <w:tblCellMar>
@@ -1114,6 +819,36 @@
       <w:ind w:left="720"/>
       <w:contextualSpacing/>
     </w:pPr>
+  </w:style>
+  <w:style w:type="paragraph" w:styleId="BalloonText">
+    <w:name w:val="Balloon Text"/>
+    <w:basedOn w:val="Normal"/>
+    <w:link w:val="BalloonTextChar"/>
+    <w:uiPriority w:val="99"/>
+    <w:semiHidden/>
+    <w:unhideWhenUsed/>
+    <w:rsid w:val="00E57F09"/>
+    <w:pPr>
+      <w:spacing w:after="0" w:line="240" w:lineRule="auto"/>
+    </w:pPr>
+    <w:rPr>
+      <w:rFonts w:ascii="Tahoma" w:hAnsi="Tahoma" w:cs="Tahoma"/>
+      <w:sz w:val="16"/>
+      <w:szCs w:val="16"/>
+    </w:rPr>
+  </w:style>
+  <w:style w:type="character" w:customStyle="1" w:styleId="BalloonTextChar">
+    <w:name w:val="Balloon Text Char"/>
+    <w:basedOn w:val="DefaultParagraphFont"/>
+    <w:link w:val="BalloonText"/>
+    <w:uiPriority w:val="99"/>
+    <w:semiHidden/>
+    <w:rsid w:val="00E57F09"/>
+    <w:rPr>
+      <w:rFonts w:ascii="Tahoma" w:hAnsi="Tahoma" w:cs="Tahoma"/>
+      <w:sz w:val="16"/>
+      <w:szCs w:val="16"/>
+    </w:rPr>
   </w:style>
 </w:styles>
 </file>

</xml_diff>